<commit_message>
adjust the hierarchy of the project
</commit_message>
<xml_diff>
--- a/Code/data_analysis/results  of the analysis.docx
+++ b/Code/data_analysis/results  of the analysis.docx
@@ -81,47 +81,8 @@
       </w:r>
     </w:p>
     <w:p>
-      <w:pPr>
-        <w:ind w:left="3360" w:firstLine="420"/>
-        <w:jc w:val="center"/>
-        <w:rPr>
-          <w:b/>
-          <w:sz w:val="28"/>
-        </w:rPr>
-      </w:pPr>
-      <w:r>
-        <w:rPr>
-          <w:rFonts w:hint="eastAsia"/>
-          <w:b/>
-          <w:sz w:val="28"/>
-        </w:rPr>
-        <w:t>——</w:t>
-      </w:r>
       <w:bookmarkStart w:id="0" w:name="_GoBack"/>
       <w:bookmarkEnd w:id="0"/>
-      <w:r>
-        <w:rPr>
-          <w:b/>
-          <w:sz w:val="28"/>
-        </w:rPr>
-        <w:t xml:space="preserve">Analysis by Wang </w:t>
-      </w:r>
-      <w:proofErr w:type="spellStart"/>
-      <w:r>
-        <w:rPr>
-          <w:b/>
-          <w:sz w:val="28"/>
-        </w:rPr>
-        <w:t>Zhihang</w:t>
-      </w:r>
-      <w:proofErr w:type="spellEnd"/>
-    </w:p>
-    <w:p>
-      <w:pPr>
-        <w:rPr>
-          <w:rFonts w:hint="eastAsia"/>
-        </w:rPr>
-      </w:pPr>
       <w:r>
         <w:br/>
       </w:r>
@@ -207,30 +168,25 @@
         <w:pStyle w:val="2"/>
         <w:spacing w:before="0" w:beforeAutospacing="0" w:after="120" w:afterAutospacing="0"/>
         <w:rPr>
-          <w:rFonts w:ascii="Arial" w:hAnsi="Arial" w:cs="Arial" w:hint="eastAsia"/>
-          <w:b w:val="0"/>
-          <w:bCs w:val="0"/>
-          <w:color w:val="000000"/>
-          <w:szCs w:val="30"/>
-        </w:rPr>
-      </w:pPr>
-      <w:r>
-        <w:rPr>
           <w:rFonts w:ascii="Arial" w:hAnsi="Arial" w:cs="Arial"/>
           <w:b w:val="0"/>
           <w:bCs w:val="0"/>
           <w:color w:val="000000"/>
           <w:szCs w:val="30"/>
         </w:rPr>
+      </w:pPr>
+      <w:r>
+        <w:rPr>
+          <w:rFonts w:ascii="Arial" w:hAnsi="Arial" w:cs="Arial"/>
+          <w:b w:val="0"/>
+          <w:bCs w:val="0"/>
+          <w:color w:val="000000"/>
+          <w:szCs w:val="30"/>
+        </w:rPr>
         <w:t>Features</w:t>
       </w:r>
     </w:p>
     <w:p>
-      <w:pPr>
-        <w:rPr>
-          <w:rFonts w:hint="eastAsia"/>
-        </w:rPr>
-      </w:pPr>
       <w:r>
         <w:rPr>
           <w:noProof/>
@@ -275,7 +231,7 @@
     <w:p>
       <w:pPr>
         <w:rPr>
-          <w:rFonts w:ascii="Arial" w:eastAsia="宋体" w:hAnsi="Arial" w:cs="Arial" w:hint="eastAsia"/>
+          <w:rFonts w:ascii="Arial" w:eastAsia="宋体" w:hAnsi="Arial" w:cs="Arial"/>
           <w:color w:val="000000"/>
           <w:kern w:val="0"/>
           <w:sz w:val="40"/>
@@ -317,7 +273,7 @@
         </w:tabs>
         <w:jc w:val="left"/>
         <w:rPr>
-          <w:rFonts w:ascii="inherit" w:eastAsia="宋体" w:hAnsi="inherit" w:cs="宋体"/>
+          <w:rFonts w:ascii="inherit" w:eastAsia="宋体" w:hAnsi="inherit" w:cs="宋体" w:hint="eastAsia"/>
           <w:color w:val="212121"/>
           <w:kern w:val="0"/>
           <w:sz w:val="24"/>
@@ -454,7 +410,6 @@
         <w:t xml:space="preserve"> </w:t>
       </w:r>
       <w:proofErr w:type="spellStart"/>
-      <w:proofErr w:type="gramStart"/>
       <w:r>
         <w:rPr>
           <w:rFonts w:ascii="Consolas" w:eastAsia="宋体" w:hAnsi="Consolas" w:cs="宋体"/>
@@ -465,7 +420,6 @@
         <w:t>matplotlib.pyplot</w:t>
       </w:r>
       <w:proofErr w:type="spellEnd"/>
-      <w:proofErr w:type="gramEnd"/>
       <w:r>
         <w:rPr>
           <w:rFonts w:ascii="Consolas" w:eastAsia="宋体" w:hAnsi="Consolas" w:cs="宋体"/>
@@ -767,7 +721,7 @@
         </w:tabs>
         <w:jc w:val="left"/>
         <w:rPr>
-          <w:rFonts w:ascii="inherit" w:eastAsia="宋体" w:hAnsi="inherit" w:cs="宋体"/>
+          <w:rFonts w:ascii="inherit" w:eastAsia="宋体" w:hAnsi="inherit" w:cs="宋体" w:hint="eastAsia"/>
           <w:color w:val="212121"/>
           <w:kern w:val="0"/>
           <w:sz w:val="24"/>
@@ -918,17 +872,7 @@
           <w:kern w:val="0"/>
           <w:szCs w:val="21"/>
         </w:rPr>
-        <w:t>pd.set_</w:t>
-      </w:r>
-      <w:proofErr w:type="gramStart"/>
-      <w:r>
-        <w:rPr>
-          <w:rFonts w:ascii="Consolas" w:eastAsia="宋体" w:hAnsi="Consolas" w:cs="宋体"/>
-          <w:color w:val="D4D4D4"/>
-          <w:kern w:val="0"/>
-          <w:szCs w:val="21"/>
-        </w:rPr>
-        <w:t>option</w:t>
+        <w:t>pd.set_option</w:t>
       </w:r>
       <w:proofErr w:type="spellEnd"/>
       <w:r>
@@ -940,7 +884,6 @@
         </w:rPr>
         <w:t>(</w:t>
       </w:r>
-      <w:proofErr w:type="gramEnd"/>
       <w:r>
         <w:rPr>
           <w:rFonts w:ascii="Consolas" w:eastAsia="宋体" w:hAnsi="Consolas" w:cs="宋体"/>
@@ -1021,25 +964,14 @@
         <w:t>data=</w:t>
       </w:r>
       <w:proofErr w:type="spellStart"/>
-      <w:proofErr w:type="gramStart"/>
-      <w:r>
-        <w:rPr>
-          <w:rFonts w:ascii="Consolas" w:eastAsia="宋体" w:hAnsi="Consolas" w:cs="宋体"/>
-          <w:color w:val="D4D4D4"/>
-          <w:kern w:val="0"/>
-          <w:szCs w:val="21"/>
-        </w:rPr>
-        <w:t>pd.read</w:t>
-      </w:r>
-      <w:proofErr w:type="gramEnd"/>
-      <w:r>
-        <w:rPr>
-          <w:rFonts w:ascii="Consolas" w:eastAsia="宋体" w:hAnsi="Consolas" w:cs="宋体"/>
-          <w:color w:val="D4D4D4"/>
-          <w:kern w:val="0"/>
-          <w:szCs w:val="21"/>
-        </w:rPr>
-        <w:t>_csv</w:t>
+      <w:r>
+        <w:rPr>
+          <w:rFonts w:ascii="Consolas" w:eastAsia="宋体" w:hAnsi="Consolas" w:cs="宋体"/>
+          <w:color w:val="D4D4D4"/>
+          <w:kern w:val="0"/>
+          <w:szCs w:val="21"/>
+        </w:rPr>
+        <w:t>pd.read_csv</w:t>
       </w:r>
       <w:proofErr w:type="spellEnd"/>
       <w:r>
@@ -1090,11 +1022,9 @@
           <w:kern w:val="0"/>
           <w:szCs w:val="21"/>
         </w:rPr>
-        <w:lastRenderedPageBreak/>
         <w:t xml:space="preserve">df = </w:t>
       </w:r>
       <w:proofErr w:type="spellStart"/>
-      <w:proofErr w:type="gramStart"/>
       <w:r>
         <w:rPr>
           <w:rFonts w:ascii="Consolas" w:eastAsia="宋体" w:hAnsi="Consolas" w:cs="宋体"/>
@@ -1105,7 +1035,6 @@
         <w:t>data.dropna</w:t>
       </w:r>
       <w:proofErr w:type="spellEnd"/>
-      <w:proofErr w:type="gramEnd"/>
       <w:r>
         <w:rPr>
           <w:rFonts w:ascii="Consolas" w:eastAsia="宋体" w:hAnsi="Consolas" w:cs="宋体"/>
@@ -1148,7 +1077,6 @@
         <w:t>#print(</w:t>
       </w:r>
       <w:proofErr w:type="spellStart"/>
-      <w:proofErr w:type="gramStart"/>
       <w:r>
         <w:rPr>
           <w:rFonts w:ascii="Consolas" w:eastAsia="宋体" w:hAnsi="Consolas" w:cs="宋体"/>
@@ -1159,7 +1087,6 @@
         <w:t>df.isnull</w:t>
       </w:r>
       <w:proofErr w:type="spellEnd"/>
-      <w:proofErr w:type="gramEnd"/>
       <w:r>
         <w:rPr>
           <w:rFonts w:ascii="Consolas" w:eastAsia="宋体" w:hAnsi="Consolas" w:cs="宋体"/>
@@ -1194,7 +1121,7 @@
         </w:tabs>
         <w:jc w:val="left"/>
         <w:rPr>
-          <w:rFonts w:ascii="inherit" w:eastAsia="宋体" w:hAnsi="inherit" w:cs="宋体"/>
+          <w:rFonts w:ascii="inherit" w:eastAsia="宋体" w:hAnsi="inherit" w:cs="宋体" w:hint="eastAsia"/>
           <w:color w:val="212121"/>
           <w:kern w:val="0"/>
           <w:sz w:val="24"/>
@@ -1258,7 +1185,7 @@
         </w:tabs>
         <w:jc w:val="left"/>
         <w:rPr>
-          <w:rFonts w:ascii="inherit" w:eastAsia="宋体" w:hAnsi="inherit" w:cs="宋体"/>
+          <w:rFonts w:ascii="inherit" w:eastAsia="宋体" w:hAnsi="inherit" w:cs="宋体" w:hint="eastAsia"/>
           <w:color w:val="212121"/>
           <w:kern w:val="0"/>
           <w:sz w:val="24"/>
@@ -1376,7 +1303,6 @@
         </w:rPr>
       </w:pPr>
       <w:proofErr w:type="spellStart"/>
-      <w:proofErr w:type="gramStart"/>
       <w:r>
         <w:rPr>
           <w:rFonts w:ascii="Consolas" w:eastAsia="宋体" w:hAnsi="Consolas" w:cs="宋体"/>
@@ -1387,7 +1313,6 @@
         <w:t>df.columns</w:t>
       </w:r>
       <w:proofErr w:type="spellEnd"/>
-      <w:proofErr w:type="gramEnd"/>
       <w:r>
         <w:rPr>
           <w:rFonts w:ascii="Consolas" w:eastAsia="宋体" w:hAnsi="Consolas" w:cs="宋体"/>
@@ -1711,7 +1636,7 @@
         <w:spacing w:line="285" w:lineRule="atLeast"/>
         <w:jc w:val="left"/>
         <w:rPr>
-          <w:rFonts w:ascii="Consolas" w:eastAsia="宋体" w:hAnsi="Consolas" w:cs="宋体" w:hint="eastAsia"/>
+          <w:rFonts w:ascii="Consolas" w:eastAsia="宋体" w:hAnsi="Consolas" w:cs="宋体"/>
           <w:color w:val="D4D4D4"/>
           <w:kern w:val="0"/>
           <w:szCs w:val="21"/>
@@ -1727,7 +1652,6 @@
         <w:t xml:space="preserve">df2 = </w:t>
       </w:r>
       <w:proofErr w:type="spellStart"/>
-      <w:proofErr w:type="gramStart"/>
       <w:r>
         <w:rPr>
           <w:rFonts w:ascii="Consolas" w:eastAsia="宋体" w:hAnsi="Consolas" w:cs="宋体"/>
@@ -1738,7 +1662,6 @@
         <w:t>df.copy</w:t>
       </w:r>
       <w:proofErr w:type="spellEnd"/>
-      <w:proofErr w:type="gramEnd"/>
       <w:r>
         <w:rPr>
           <w:rFonts w:ascii="Consolas" w:eastAsia="宋体" w:hAnsi="Consolas" w:cs="宋体"/>
@@ -1773,7 +1696,7 @@
         </w:tabs>
         <w:jc w:val="left"/>
         <w:rPr>
-          <w:rFonts w:ascii="inherit" w:eastAsia="宋体" w:hAnsi="inherit" w:cs="宋体"/>
+          <w:rFonts w:ascii="inherit" w:eastAsia="宋体" w:hAnsi="inherit" w:cs="宋体" w:hint="eastAsia"/>
           <w:color w:val="212121"/>
           <w:kern w:val="0"/>
           <w:sz w:val="24"/>
@@ -1840,7 +1763,6 @@
         </w:rPr>
       </w:pPr>
       <w:proofErr w:type="spellStart"/>
-      <w:proofErr w:type="gramStart"/>
       <w:r>
         <w:rPr>
           <w:rFonts w:ascii="Consolas" w:eastAsia="宋体" w:hAnsi="Consolas" w:cs="宋体"/>
@@ -1851,7 +1773,6 @@
         <w:t>df.drop</w:t>
       </w:r>
       <w:proofErr w:type="spellEnd"/>
-      <w:proofErr w:type="gramEnd"/>
       <w:r>
         <w:rPr>
           <w:rFonts w:ascii="Consolas" w:eastAsia="宋体" w:hAnsi="Consolas" w:cs="宋体"/>
@@ -2176,27 +2097,7 @@
           <w:kern w:val="0"/>
           <w:szCs w:val="21"/>
         </w:rPr>
-        <w:t xml:space="preserve">df = </w:t>
-      </w:r>
-      <w:proofErr w:type="gramStart"/>
-      <w:r>
-        <w:rPr>
-          <w:rFonts w:ascii="Consolas" w:eastAsia="宋体" w:hAnsi="Consolas" w:cs="宋体"/>
-          <w:color w:val="D4D4D4"/>
-          <w:kern w:val="0"/>
-          <w:szCs w:val="21"/>
-        </w:rPr>
-        <w:t>df[</w:t>
-      </w:r>
-      <w:proofErr w:type="gramEnd"/>
-      <w:r>
-        <w:rPr>
-          <w:rFonts w:ascii="Consolas" w:eastAsia="宋体" w:hAnsi="Consolas" w:cs="宋体"/>
-          <w:color w:val="D4D4D4"/>
-          <w:kern w:val="0"/>
-          <w:szCs w:val="21"/>
-        </w:rPr>
-        <w:t>[</w:t>
+        <w:t>df = df[[</w:t>
       </w:r>
       <w:r>
         <w:rPr>
@@ -2544,7 +2445,7 @@
         </w:tabs>
         <w:jc w:val="left"/>
         <w:rPr>
-          <w:rFonts w:ascii="Consolas" w:eastAsia="宋体" w:hAnsi="Consolas" w:cs="宋体" w:hint="eastAsia"/>
+          <w:rFonts w:ascii="Consolas" w:eastAsia="宋体" w:hAnsi="Consolas" w:cs="宋体"/>
           <w:kern w:val="0"/>
           <w:sz w:val="32"/>
           <w:szCs w:val="21"/>
@@ -2575,7 +2476,7 @@
         </w:tabs>
         <w:jc w:val="left"/>
         <w:rPr>
-          <w:rFonts w:ascii="Consolas" w:eastAsia="宋体" w:hAnsi="Consolas" w:cs="宋体" w:hint="eastAsia"/>
+          <w:rFonts w:ascii="Consolas" w:eastAsia="宋体" w:hAnsi="Consolas" w:cs="宋体"/>
           <w:kern w:val="0"/>
           <w:szCs w:val="21"/>
         </w:rPr>
@@ -2653,7 +2554,6 @@
         <w:t>(</w:t>
       </w:r>
       <w:proofErr w:type="spellStart"/>
-      <w:proofErr w:type="gramStart"/>
       <w:r>
         <w:rPr>
           <w:rFonts w:ascii="Consolas" w:eastAsia="宋体" w:hAnsi="Consolas" w:cs="宋体"/>
@@ -2664,7 +2564,6 @@
         <w:t>df.head</w:t>
       </w:r>
       <w:proofErr w:type="spellEnd"/>
-      <w:proofErr w:type="gramEnd"/>
       <w:r>
         <w:rPr>
           <w:rFonts w:ascii="Consolas" w:eastAsia="宋体" w:hAnsi="Consolas" w:cs="宋体"/>
@@ -2700,7 +2599,7 @@
         <w:spacing w:line="285" w:lineRule="atLeast"/>
         <w:jc w:val="left"/>
         <w:rPr>
-          <w:rFonts w:ascii="Consolas" w:eastAsia="宋体" w:hAnsi="Consolas" w:cs="宋体" w:hint="eastAsia"/>
+          <w:rFonts w:ascii="Consolas" w:eastAsia="宋体" w:hAnsi="Consolas" w:cs="宋体"/>
           <w:color w:val="D4D4D4"/>
           <w:kern w:val="0"/>
           <w:szCs w:val="21"/>
@@ -2725,7 +2624,6 @@
         <w:t>(</w:t>
       </w:r>
       <w:proofErr w:type="spellStart"/>
-      <w:proofErr w:type="gramStart"/>
       <w:r>
         <w:rPr>
           <w:rFonts w:ascii="Consolas" w:eastAsia="宋体" w:hAnsi="Consolas" w:cs="宋体"/>
@@ -2736,7 +2634,6 @@
         <w:t>df.describe</w:t>
       </w:r>
       <w:proofErr w:type="spellEnd"/>
-      <w:proofErr w:type="gramEnd"/>
       <w:r>
         <w:rPr>
           <w:rFonts w:ascii="Consolas" w:eastAsia="宋体" w:hAnsi="Consolas" w:cs="宋体"/>
@@ -2771,57 +2668,39 @@
         </w:tabs>
         <w:jc w:val="left"/>
         <w:rPr>
-          <w:rFonts w:ascii="Arial" w:hAnsi="Arial" w:cs="Arial" w:hint="eastAsia"/>
-          <w:color w:val="212121"/>
-          <w:shd w:val="clear" w:color="auto" w:fill="FFFFFF"/>
-        </w:rPr>
-      </w:pPr>
-      <w:r>
-        <w:br/>
-      </w:r>
-      <w:r>
-        <w:rPr>
           <w:rFonts w:ascii="Arial" w:hAnsi="Arial" w:cs="Arial"/>
           <w:color w:val="212121"/>
           <w:shd w:val="clear" w:color="auto" w:fill="FFFFFF"/>
         </w:rPr>
-        <w:t xml:space="preserve">Several useful columns such as title </w:t>
-      </w:r>
-      <w:proofErr w:type="spellStart"/>
+      </w:pPr>
+      <w:r>
+        <w:br/>
+      </w:r>
       <w:r>
         <w:rPr>
           <w:rFonts w:ascii="Arial" w:hAnsi="Arial" w:cs="Arial"/>
           <w:color w:val="212121"/>
           <w:shd w:val="clear" w:color="auto" w:fill="FFFFFF"/>
         </w:rPr>
-        <w:t>maispeaker</w:t>
-      </w:r>
-      <w:proofErr w:type="spellEnd"/>
+        <w:t xml:space="preserve">Several useful columns such as title </w:t>
+      </w:r>
+      <w:proofErr w:type="spellStart"/>
       <w:r>
         <w:rPr>
           <w:rFonts w:ascii="Arial" w:hAnsi="Arial" w:cs="Arial"/>
           <w:color w:val="212121"/>
           <w:shd w:val="clear" w:color="auto" w:fill="FFFFFF"/>
         </w:rPr>
-        <w:t xml:space="preserve"> views comments event </w:t>
-      </w:r>
-      <w:proofErr w:type="gramStart"/>
+        <w:t>maispeaker</w:t>
+      </w:r>
+      <w:proofErr w:type="spellEnd"/>
       <w:r>
         <w:rPr>
           <w:rFonts w:ascii="Arial" w:hAnsi="Arial" w:cs="Arial"/>
           <w:color w:val="212121"/>
           <w:shd w:val="clear" w:color="auto" w:fill="FFFFFF"/>
         </w:rPr>
-        <w:t>are</w:t>
-      </w:r>
-      <w:proofErr w:type="gramEnd"/>
-      <w:r>
-        <w:rPr>
-          <w:rFonts w:ascii="Arial" w:hAnsi="Arial" w:cs="Arial"/>
-          <w:color w:val="212121"/>
-          <w:shd w:val="clear" w:color="auto" w:fill="FFFFFF"/>
-        </w:rPr>
-        <w:t xml:space="preserve"> retained</w:t>
+        <w:t xml:space="preserve"> views comments event are retained</w:t>
       </w:r>
     </w:p>
     <w:p>
@@ -2848,7 +2727,7 @@
         </w:tabs>
         <w:jc w:val="left"/>
         <w:rPr>
-          <w:rFonts w:ascii="inherit" w:eastAsia="宋体" w:hAnsi="inherit" w:cs="宋体"/>
+          <w:rFonts w:ascii="inherit" w:eastAsia="宋体" w:hAnsi="inherit" w:cs="宋体" w:hint="eastAsia"/>
           <w:kern w:val="0"/>
           <w:sz w:val="40"/>
           <w:szCs w:val="24"/>
@@ -3166,7 +3045,6 @@
         <w:t xml:space="preserve">correlations = </w:t>
       </w:r>
       <w:proofErr w:type="spellStart"/>
-      <w:proofErr w:type="gramStart"/>
       <w:r>
         <w:rPr>
           <w:rFonts w:ascii="Consolas" w:eastAsia="宋体" w:hAnsi="Consolas" w:cs="宋体"/>
@@ -3177,7 +3055,6 @@
         <w:t>df.corr</w:t>
       </w:r>
       <w:proofErr w:type="spellEnd"/>
-      <w:proofErr w:type="gramEnd"/>
       <w:r>
         <w:rPr>
           <w:rFonts w:ascii="Consolas" w:eastAsia="宋体" w:hAnsi="Consolas" w:cs="宋体"/>
@@ -3234,7 +3111,6 @@
         <w:t xml:space="preserve">fig = </w:t>
       </w:r>
       <w:proofErr w:type="spellStart"/>
-      <w:proofErr w:type="gramStart"/>
       <w:r>
         <w:rPr>
           <w:rFonts w:ascii="Consolas" w:eastAsia="宋体" w:hAnsi="Consolas" w:cs="宋体"/>
@@ -3245,7 +3121,6 @@
         <w:t>plt.figure</w:t>
       </w:r>
       <w:proofErr w:type="spellEnd"/>
-      <w:proofErr w:type="gramEnd"/>
       <w:r>
         <w:rPr>
           <w:rFonts w:ascii="Consolas" w:eastAsia="宋体" w:hAnsi="Consolas" w:cs="宋体"/>
@@ -3309,7 +3184,6 @@
         <w:t>figsize</w:t>
       </w:r>
       <w:proofErr w:type="spellEnd"/>
-      <w:proofErr w:type="gramStart"/>
       <w:r>
         <w:rPr>
           <w:rFonts w:ascii="Consolas" w:eastAsia="宋体" w:hAnsi="Consolas" w:cs="宋体"/>
@@ -3319,7 +3193,6 @@
         </w:rPr>
         <w:t>=(</w:t>
       </w:r>
-      <w:proofErr w:type="gramEnd"/>
       <w:r>
         <w:rPr>
           <w:rFonts w:ascii="Consolas" w:eastAsia="宋体" w:hAnsi="Consolas" w:cs="宋体"/>
@@ -3389,7 +3262,6 @@
         <w:t xml:space="preserve">ax = </w:t>
       </w:r>
       <w:proofErr w:type="spellStart"/>
-      <w:proofErr w:type="gramStart"/>
       <w:r>
         <w:rPr>
           <w:rFonts w:ascii="Consolas" w:eastAsia="宋体" w:hAnsi="Consolas" w:cs="宋体"/>
@@ -3400,7 +3272,6 @@
         <w:t>sns.heatmap</w:t>
       </w:r>
       <w:proofErr w:type="spellEnd"/>
-      <w:proofErr w:type="gramEnd"/>
       <w:r>
         <w:rPr>
           <w:rFonts w:ascii="Consolas" w:eastAsia="宋体" w:hAnsi="Consolas" w:cs="宋体"/>
@@ -3721,17 +3592,7 @@
           <w:kern w:val="0"/>
           <w:szCs w:val="21"/>
         </w:rPr>
-        <w:t>ax.set_</w:t>
-      </w:r>
-      <w:proofErr w:type="gramStart"/>
-      <w:r>
-        <w:rPr>
-          <w:rFonts w:ascii="Consolas" w:eastAsia="宋体" w:hAnsi="Consolas" w:cs="宋体"/>
-          <w:color w:val="D4D4D4"/>
-          <w:kern w:val="0"/>
-          <w:szCs w:val="21"/>
-        </w:rPr>
-        <w:t>title</w:t>
+        <w:t>ax.set_title</w:t>
       </w:r>
       <w:proofErr w:type="spellEnd"/>
       <w:r>
@@ -3743,7 +3604,6 @@
         </w:rPr>
         <w:t>(</w:t>
       </w:r>
-      <w:proofErr w:type="gramEnd"/>
       <w:r>
         <w:rPr>
           <w:rFonts w:ascii="Consolas" w:eastAsia="宋体" w:hAnsi="Consolas" w:cs="宋体"/>
@@ -3786,7 +3646,6 @@
         </w:rPr>
       </w:pPr>
       <w:proofErr w:type="spellStart"/>
-      <w:proofErr w:type="gramStart"/>
       <w:r>
         <w:rPr>
           <w:rFonts w:ascii="Consolas" w:eastAsia="宋体" w:hAnsi="Consolas" w:cs="宋体"/>
@@ -3797,7 +3656,6 @@
         <w:t>plt.show</w:t>
       </w:r>
       <w:proofErr w:type="spellEnd"/>
-      <w:proofErr w:type="gramEnd"/>
       <w:r>
         <w:rPr>
           <w:rFonts w:ascii="Consolas" w:eastAsia="宋体" w:hAnsi="Consolas" w:cs="宋体"/>
@@ -3832,7 +3690,7 @@
         </w:tabs>
         <w:jc w:val="left"/>
         <w:rPr>
-          <w:rFonts w:ascii="inherit" w:eastAsia="宋体" w:hAnsi="inherit" w:cs="宋体"/>
+          <w:rFonts w:ascii="inherit" w:eastAsia="宋体" w:hAnsi="inherit" w:cs="宋体" w:hint="eastAsia"/>
           <w:kern w:val="0"/>
           <w:sz w:val="40"/>
           <w:szCs w:val="24"/>
@@ -3904,7 +3762,7 @@
         </w:tabs>
         <w:jc w:val="left"/>
         <w:rPr>
-          <w:rFonts w:ascii="inherit" w:eastAsia="宋体" w:hAnsi="inherit" w:cs="宋体"/>
+          <w:rFonts w:ascii="inherit" w:eastAsia="宋体" w:hAnsi="inherit" w:cs="宋体" w:hint="eastAsia"/>
           <w:kern w:val="0"/>
           <w:sz w:val="40"/>
           <w:szCs w:val="24"/>
@@ -4099,7 +3957,7 @@
         </w:tabs>
         <w:jc w:val="left"/>
         <w:rPr>
-          <w:rFonts w:ascii="Consolas" w:eastAsia="宋体" w:hAnsi="Consolas" w:cs="宋体" w:hint="eastAsia"/>
+          <w:rFonts w:ascii="Consolas" w:eastAsia="宋体" w:hAnsi="Consolas" w:cs="宋体"/>
           <w:kern w:val="0"/>
           <w:szCs w:val="21"/>
         </w:rPr>
@@ -4155,25 +4013,14 @@
         <w:t xml:space="preserve">a = </w:t>
       </w:r>
       <w:proofErr w:type="spellStart"/>
-      <w:proofErr w:type="gramStart"/>
-      <w:r>
-        <w:rPr>
-          <w:rFonts w:ascii="Consolas" w:eastAsia="宋体" w:hAnsi="Consolas" w:cs="宋体"/>
-          <w:color w:val="D4D4D4"/>
-          <w:kern w:val="0"/>
-          <w:szCs w:val="21"/>
-        </w:rPr>
-        <w:t>df.sort</w:t>
-      </w:r>
-      <w:proofErr w:type="gramEnd"/>
-      <w:r>
-        <w:rPr>
-          <w:rFonts w:ascii="Consolas" w:eastAsia="宋体" w:hAnsi="Consolas" w:cs="宋体"/>
-          <w:color w:val="D4D4D4"/>
-          <w:kern w:val="0"/>
-          <w:szCs w:val="21"/>
-        </w:rPr>
-        <w:t>_values</w:t>
+      <w:r>
+        <w:rPr>
+          <w:rFonts w:ascii="Consolas" w:eastAsia="宋体" w:hAnsi="Consolas" w:cs="宋体"/>
+          <w:color w:val="D4D4D4"/>
+          <w:kern w:val="0"/>
+          <w:szCs w:val="21"/>
+        </w:rPr>
+        <w:t>df.sort_values</w:t>
       </w:r>
       <w:proofErr w:type="spellEnd"/>
       <w:r>
@@ -4287,7 +4134,7 @@
         <w:spacing w:line="285" w:lineRule="atLeast"/>
         <w:jc w:val="left"/>
         <w:rPr>
-          <w:rFonts w:ascii="Consolas" w:eastAsia="宋体" w:hAnsi="Consolas" w:cs="宋体" w:hint="eastAsia"/>
+          <w:rFonts w:ascii="Consolas" w:eastAsia="宋体" w:hAnsi="Consolas" w:cs="宋体"/>
           <w:color w:val="D4D4D4"/>
           <w:kern w:val="0"/>
           <w:szCs w:val="21"/>
@@ -4301,27 +4148,7 @@
           <w:szCs w:val="21"/>
         </w:rPr>
         <w:lastRenderedPageBreak/>
-        <w:t xml:space="preserve">a = </w:t>
-      </w:r>
-      <w:proofErr w:type="gramStart"/>
-      <w:r>
-        <w:rPr>
-          <w:rFonts w:ascii="Consolas" w:eastAsia="宋体" w:hAnsi="Consolas" w:cs="宋体"/>
-          <w:color w:val="D4D4D4"/>
-          <w:kern w:val="0"/>
-          <w:szCs w:val="21"/>
-        </w:rPr>
-        <w:t>a[</w:t>
-      </w:r>
-      <w:proofErr w:type="gramEnd"/>
-      <w:r>
-        <w:rPr>
-          <w:rFonts w:ascii="Consolas" w:eastAsia="宋体" w:hAnsi="Consolas" w:cs="宋体"/>
-          <w:color w:val="D4D4D4"/>
-          <w:kern w:val="0"/>
-          <w:szCs w:val="21"/>
-        </w:rPr>
-        <w:t>[</w:t>
+        <w:t>a = a[[</w:t>
       </w:r>
       <w:r>
         <w:rPr>
@@ -4467,7 +4294,6 @@
           <w:szCs w:val="21"/>
         </w:rPr>
       </w:pPr>
-      <w:proofErr w:type="gramStart"/>
       <w:r>
         <w:rPr>
           <w:rFonts w:ascii="Consolas" w:eastAsia="宋体" w:hAnsi="Consolas" w:cs="宋体"/>
@@ -4486,7 +4312,6 @@
         </w:rPr>
         <w:t>(</w:t>
       </w:r>
-      <w:proofErr w:type="gramEnd"/>
       <w:r>
         <w:rPr>
           <w:rFonts w:ascii="Consolas" w:eastAsia="宋体" w:hAnsi="Consolas" w:cs="宋体"/>
@@ -4538,7 +4363,6 @@
         <w:t>(</w:t>
       </w:r>
       <w:proofErr w:type="spellStart"/>
-      <w:proofErr w:type="gramStart"/>
       <w:r>
         <w:rPr>
           <w:rFonts w:ascii="Consolas" w:eastAsia="宋体" w:hAnsi="Consolas" w:cs="宋体"/>
@@ -4549,7 +4373,6 @@
         <w:t>a.head</w:t>
       </w:r>
       <w:proofErr w:type="spellEnd"/>
-      <w:proofErr w:type="gramEnd"/>
       <w:r>
         <w:rPr>
           <w:rFonts w:ascii="Consolas" w:eastAsia="宋体" w:hAnsi="Consolas" w:cs="宋体"/>
@@ -4740,7 +4563,7 @@
         </w:tabs>
         <w:jc w:val="left"/>
         <w:rPr>
-          <w:rFonts w:ascii="inherit" w:eastAsia="宋体" w:hAnsi="inherit" w:cs="宋体"/>
+          <w:rFonts w:ascii="inherit" w:eastAsia="宋体" w:hAnsi="inherit" w:cs="宋体" w:hint="eastAsia"/>
           <w:color w:val="212121"/>
           <w:kern w:val="0"/>
           <w:sz w:val="24"/>
@@ -4871,25 +4694,14 @@
         </w:rPr>
         <w:t>'views'</w:t>
       </w:r>
-      <w:proofErr w:type="gramStart"/>
-      <w:r>
-        <w:rPr>
-          <w:rFonts w:ascii="Consolas" w:eastAsia="宋体" w:hAnsi="Consolas" w:cs="宋体"/>
-          <w:color w:val="D4D4D4"/>
-          <w:kern w:val="0"/>
-          <w:szCs w:val="21"/>
-        </w:rPr>
-        <w:t>].describe</w:t>
-      </w:r>
-      <w:proofErr w:type="gramEnd"/>
-      <w:r>
-        <w:rPr>
-          <w:rFonts w:ascii="Consolas" w:eastAsia="宋体" w:hAnsi="Consolas" w:cs="宋体"/>
-          <w:color w:val="D4D4D4"/>
-          <w:kern w:val="0"/>
-          <w:szCs w:val="21"/>
-        </w:rPr>
-        <w:t>())</w:t>
+      <w:r>
+        <w:rPr>
+          <w:rFonts w:ascii="Consolas" w:eastAsia="宋体" w:hAnsi="Consolas" w:cs="宋体"/>
+          <w:color w:val="D4D4D4"/>
+          <w:kern w:val="0"/>
+          <w:szCs w:val="21"/>
+        </w:rPr>
+        <w:t>].describe())</w:t>
       </w:r>
     </w:p>
     <w:p>
@@ -4916,7 +4728,7 @@
         </w:tabs>
         <w:jc w:val="left"/>
         <w:rPr>
-          <w:rFonts w:ascii="inherit" w:eastAsia="宋体" w:hAnsi="inherit" w:cs="宋体"/>
+          <w:rFonts w:ascii="inherit" w:eastAsia="宋体" w:hAnsi="inherit" w:cs="宋体" w:hint="eastAsia"/>
           <w:color w:val="212121"/>
           <w:kern w:val="0"/>
           <w:sz w:val="24"/>
@@ -4988,7 +4800,7 @@
         </w:tabs>
         <w:jc w:val="left"/>
         <w:rPr>
-          <w:rFonts w:ascii="inherit" w:eastAsia="宋体" w:hAnsi="inherit" w:cs="宋体"/>
+          <w:rFonts w:ascii="inherit" w:eastAsia="宋体" w:hAnsi="inherit" w:cs="宋体" w:hint="eastAsia"/>
           <w:color w:val="212121"/>
           <w:kern w:val="0"/>
           <w:sz w:val="24"/>
@@ -5020,7 +4832,7 @@
         </w:tabs>
         <w:jc w:val="left"/>
         <w:rPr>
-          <w:rFonts w:ascii="inherit" w:eastAsia="宋体" w:hAnsi="inherit" w:cs="宋体"/>
+          <w:rFonts w:ascii="inherit" w:eastAsia="宋体" w:hAnsi="inherit" w:cs="宋体" w:hint="eastAsia"/>
           <w:color w:val="212121"/>
           <w:kern w:val="0"/>
           <w:sz w:val="24"/>
@@ -5187,7 +4999,6 @@
         </w:rPr>
       </w:pPr>
       <w:proofErr w:type="spellStart"/>
-      <w:proofErr w:type="gramStart"/>
       <w:r>
         <w:rPr>
           <w:rFonts w:ascii="Consolas" w:eastAsia="宋体" w:hAnsi="Consolas" w:cs="宋体"/>
@@ -5198,7 +5009,6 @@
         <w:t>sns.boxplot</w:t>
       </w:r>
       <w:proofErr w:type="spellEnd"/>
-      <w:proofErr w:type="gramEnd"/>
       <w:r>
         <w:rPr>
           <w:rFonts w:ascii="Consolas" w:eastAsia="宋体" w:hAnsi="Consolas" w:cs="宋体"/>
@@ -5356,7 +5166,6 @@
         </w:rPr>
       </w:pPr>
       <w:proofErr w:type="spellStart"/>
-      <w:proofErr w:type="gramStart"/>
       <w:r>
         <w:rPr>
           <w:rFonts w:ascii="Consolas" w:eastAsia="宋体" w:hAnsi="Consolas" w:cs="宋体"/>
@@ -5368,7 +5177,6 @@
         <w:t>plt.hist</w:t>
       </w:r>
       <w:proofErr w:type="spellEnd"/>
-      <w:proofErr w:type="gramEnd"/>
       <w:r>
         <w:rPr>
           <w:rFonts w:ascii="Consolas" w:eastAsia="宋体" w:hAnsi="Consolas" w:cs="宋体"/>
@@ -5541,7 +5349,6 @@
         </w:rPr>
       </w:pPr>
       <w:proofErr w:type="spellStart"/>
-      <w:proofErr w:type="gramStart"/>
       <w:r>
         <w:rPr>
           <w:rFonts w:ascii="Consolas" w:eastAsia="宋体" w:hAnsi="Consolas" w:cs="宋体"/>
@@ -5552,7 +5359,6 @@
         <w:t>plt.xlabel</w:t>
       </w:r>
       <w:proofErr w:type="spellEnd"/>
-      <w:proofErr w:type="gramEnd"/>
       <w:r>
         <w:rPr>
           <w:rFonts w:ascii="Consolas" w:eastAsia="宋体" w:hAnsi="Consolas" w:cs="宋体"/>
@@ -5635,7 +5441,6 @@
         </w:rPr>
       </w:pPr>
       <w:proofErr w:type="spellStart"/>
-      <w:proofErr w:type="gramStart"/>
       <w:r>
         <w:rPr>
           <w:rFonts w:ascii="Consolas" w:eastAsia="宋体" w:hAnsi="Consolas" w:cs="宋体"/>
@@ -5646,7 +5451,6 @@
         <w:t>plt.ylabel</w:t>
       </w:r>
       <w:proofErr w:type="spellEnd"/>
-      <w:proofErr w:type="gramEnd"/>
       <w:r>
         <w:rPr>
           <w:rFonts w:ascii="Consolas" w:eastAsia="宋体" w:hAnsi="Consolas" w:cs="宋体"/>
@@ -5709,7 +5513,6 @@
         </w:rPr>
       </w:pPr>
       <w:proofErr w:type="spellStart"/>
-      <w:proofErr w:type="gramStart"/>
       <w:r>
         <w:rPr>
           <w:rFonts w:ascii="Consolas" w:eastAsia="宋体" w:hAnsi="Consolas" w:cs="宋体"/>
@@ -5720,7 +5523,6 @@
         <w:t>plt.title</w:t>
       </w:r>
       <w:proofErr w:type="spellEnd"/>
-      <w:proofErr w:type="gramEnd"/>
       <w:r>
         <w:rPr>
           <w:rFonts w:ascii="Consolas" w:eastAsia="宋体" w:hAnsi="Consolas" w:cs="宋体"/>
@@ -5793,7 +5595,7 @@
         </w:tabs>
         <w:jc w:val="left"/>
         <w:rPr>
-          <w:rFonts w:ascii="inherit" w:eastAsia="宋体" w:hAnsi="inherit" w:cs="宋体"/>
+          <w:rFonts w:ascii="inherit" w:eastAsia="宋体" w:hAnsi="inherit" w:cs="宋体" w:hint="eastAsia"/>
           <w:color w:val="212121"/>
           <w:kern w:val="0"/>
           <w:sz w:val="24"/>
@@ -5835,7 +5637,6 @@
         </w:rPr>
       </w:pPr>
       <w:proofErr w:type="spellStart"/>
-      <w:proofErr w:type="gramStart"/>
       <w:r>
         <w:rPr>
           <w:rFonts w:ascii="Consolas" w:eastAsia="宋体" w:hAnsi="Consolas" w:cs="宋体"/>
@@ -5846,7 +5647,6 @@
         <w:t>plt.hist</w:t>
       </w:r>
       <w:proofErr w:type="spellEnd"/>
-      <w:proofErr w:type="gramEnd"/>
       <w:r>
         <w:rPr>
           <w:rFonts w:ascii="Consolas" w:eastAsia="宋体" w:hAnsi="Consolas" w:cs="宋体"/>
@@ -6019,7 +5819,6 @@
         </w:rPr>
       </w:pPr>
       <w:proofErr w:type="spellStart"/>
-      <w:proofErr w:type="gramStart"/>
       <w:r>
         <w:rPr>
           <w:rFonts w:ascii="Consolas" w:eastAsia="宋体" w:hAnsi="Consolas" w:cs="宋体"/>
@@ -6030,7 +5829,6 @@
         <w:t>plt.show</w:t>
       </w:r>
       <w:proofErr w:type="spellEnd"/>
-      <w:proofErr w:type="gramEnd"/>
       <w:r>
         <w:rPr>
           <w:rFonts w:ascii="Consolas" w:eastAsia="宋体" w:hAnsi="Consolas" w:cs="宋体"/>
@@ -6065,7 +5863,7 @@
         </w:tabs>
         <w:jc w:val="left"/>
         <w:rPr>
-          <w:rFonts w:ascii="inherit" w:eastAsia="宋体" w:hAnsi="inherit" w:cs="宋体"/>
+          <w:rFonts w:ascii="inherit" w:eastAsia="宋体" w:hAnsi="inherit" w:cs="宋体" w:hint="eastAsia"/>
           <w:color w:val="212121"/>
           <w:kern w:val="0"/>
           <w:sz w:val="24"/>
@@ -6180,7 +5978,7 @@
         </w:tabs>
         <w:jc w:val="left"/>
         <w:rPr>
-          <w:rFonts w:ascii="inherit" w:eastAsia="宋体" w:hAnsi="inherit" w:cs="宋体"/>
+          <w:rFonts w:ascii="inherit" w:eastAsia="宋体" w:hAnsi="inherit" w:cs="宋体" w:hint="eastAsia"/>
           <w:color w:val="212121"/>
           <w:kern w:val="0"/>
           <w:sz w:val="24"/>
@@ -6335,25 +6133,14 @@
         <w:t xml:space="preserve">a = </w:t>
       </w:r>
       <w:proofErr w:type="spellStart"/>
-      <w:proofErr w:type="gramStart"/>
-      <w:r>
-        <w:rPr>
-          <w:rFonts w:ascii="Consolas" w:eastAsia="宋体" w:hAnsi="Consolas" w:cs="宋体"/>
-          <w:color w:val="D4D4D4"/>
-          <w:kern w:val="0"/>
-          <w:szCs w:val="21"/>
-        </w:rPr>
-        <w:t>df.sort</w:t>
-      </w:r>
-      <w:proofErr w:type="gramEnd"/>
-      <w:r>
-        <w:rPr>
-          <w:rFonts w:ascii="Consolas" w:eastAsia="宋体" w:hAnsi="Consolas" w:cs="宋体"/>
-          <w:color w:val="D4D4D4"/>
-          <w:kern w:val="0"/>
-          <w:szCs w:val="21"/>
-        </w:rPr>
-        <w:t>_values</w:t>
+      <w:r>
+        <w:rPr>
+          <w:rFonts w:ascii="Consolas" w:eastAsia="宋体" w:hAnsi="Consolas" w:cs="宋体"/>
+          <w:color w:val="D4D4D4"/>
+          <w:kern w:val="0"/>
+          <w:szCs w:val="21"/>
+        </w:rPr>
+        <w:t>df.sort_values</w:t>
       </w:r>
       <w:proofErr w:type="spellEnd"/>
       <w:r>
@@ -6480,27 +6267,7 @@
           <w:kern w:val="0"/>
           <w:szCs w:val="21"/>
         </w:rPr>
-        <w:t xml:space="preserve">a = </w:t>
-      </w:r>
-      <w:proofErr w:type="gramStart"/>
-      <w:r>
-        <w:rPr>
-          <w:rFonts w:ascii="Consolas" w:eastAsia="宋体" w:hAnsi="Consolas" w:cs="宋体"/>
-          <w:color w:val="D4D4D4"/>
-          <w:kern w:val="0"/>
-          <w:szCs w:val="21"/>
-        </w:rPr>
-        <w:t>a[</w:t>
-      </w:r>
-      <w:proofErr w:type="gramEnd"/>
-      <w:r>
-        <w:rPr>
-          <w:rFonts w:ascii="Consolas" w:eastAsia="宋体" w:hAnsi="Consolas" w:cs="宋体"/>
-          <w:color w:val="D4D4D4"/>
-          <w:kern w:val="0"/>
-          <w:szCs w:val="21"/>
-        </w:rPr>
-        <w:t>[</w:t>
+        <w:t>a = a[[</w:t>
       </w:r>
       <w:r>
         <w:rPr>
@@ -6646,7 +6413,6 @@
           <w:szCs w:val="21"/>
         </w:rPr>
       </w:pPr>
-      <w:proofErr w:type="gramStart"/>
       <w:r>
         <w:rPr>
           <w:rFonts w:ascii="Consolas" w:eastAsia="宋体" w:hAnsi="Consolas" w:cs="宋体"/>
@@ -6665,7 +6431,6 @@
         </w:rPr>
         <w:t>(</w:t>
       </w:r>
-      <w:proofErr w:type="gramEnd"/>
       <w:r>
         <w:rPr>
           <w:rFonts w:ascii="Consolas" w:eastAsia="宋体" w:hAnsi="Consolas" w:cs="宋体"/>
@@ -6717,7 +6482,6 @@
         <w:t>(</w:t>
       </w:r>
       <w:proofErr w:type="spellStart"/>
-      <w:proofErr w:type="gramStart"/>
       <w:r>
         <w:rPr>
           <w:rFonts w:ascii="Consolas" w:eastAsia="宋体" w:hAnsi="Consolas" w:cs="宋体"/>
@@ -6728,7 +6492,6 @@
         <w:t>a.head</w:t>
       </w:r>
       <w:proofErr w:type="spellEnd"/>
-      <w:proofErr w:type="gramEnd"/>
       <w:r>
         <w:rPr>
           <w:rFonts w:ascii="Consolas" w:eastAsia="宋体" w:hAnsi="Consolas" w:cs="宋体"/>
@@ -6781,7 +6544,7 @@
         </w:tabs>
         <w:jc w:val="left"/>
         <w:rPr>
-          <w:rFonts w:ascii="inherit" w:eastAsia="宋体" w:hAnsi="inherit" w:cs="宋体"/>
+          <w:rFonts w:ascii="inherit" w:eastAsia="宋体" w:hAnsi="inherit" w:cs="宋体" w:hint="eastAsia"/>
           <w:color w:val="212121"/>
           <w:kern w:val="0"/>
           <w:sz w:val="24"/>
@@ -6931,7 +6694,7 @@
         </w:tabs>
         <w:jc w:val="left"/>
         <w:rPr>
-          <w:rFonts w:ascii="Arial" w:hAnsi="Arial" w:cs="Arial" w:hint="eastAsia"/>
+          <w:rFonts w:ascii="Arial" w:hAnsi="Arial" w:cs="Arial"/>
           <w:color w:val="212121"/>
           <w:shd w:val="clear" w:color="auto" w:fill="FFFFFF"/>
         </w:rPr>
@@ -6972,28 +6735,28 @@
         </w:tabs>
         <w:jc w:val="left"/>
         <w:rPr>
+          <w:rFonts w:ascii="Arial" w:hAnsi="Arial" w:cs="Arial"/>
+          <w:color w:val="212121"/>
+          <w:shd w:val="clear" w:color="auto" w:fill="FFFFFF"/>
+        </w:rPr>
+      </w:pPr>
+      <w:r>
+        <w:br/>
+      </w:r>
+      <w:r>
+        <w:rPr>
+          <w:rFonts w:ascii="Arial" w:hAnsi="Arial" w:cs="Arial"/>
+          <w:color w:val="212121"/>
+          <w:shd w:val="clear" w:color="auto" w:fill="FFFFFF"/>
+        </w:rPr>
+        <w:t>Analyze the numerical characteristics of the commentary:</w:t>
+      </w:r>
+      <w:r>
+        <w:rPr>
           <w:rFonts w:ascii="Arial" w:hAnsi="Arial" w:cs="Arial" w:hint="eastAsia"/>
           <w:color w:val="212121"/>
           <w:shd w:val="clear" w:color="auto" w:fill="FFFFFF"/>
         </w:rPr>
-      </w:pPr>
-      <w:r>
-        <w:br/>
-      </w:r>
-      <w:r>
-        <w:rPr>
-          <w:rFonts w:ascii="Arial" w:hAnsi="Arial" w:cs="Arial"/>
-          <w:color w:val="212121"/>
-          <w:shd w:val="clear" w:color="auto" w:fill="FFFFFF"/>
-        </w:rPr>
-        <w:t>Analyze the numerical characteristics of the commentary:</w:t>
-      </w:r>
-      <w:r>
-        <w:rPr>
-          <w:rFonts w:ascii="Arial" w:hAnsi="Arial" w:cs="Arial" w:hint="eastAsia"/>
-          <w:color w:val="212121"/>
-          <w:shd w:val="clear" w:color="auto" w:fill="FFFFFF"/>
-        </w:rPr>
         <w:t xml:space="preserve"> </w:t>
       </w:r>
     </w:p>
@@ -7037,25 +6800,14 @@
         </w:rPr>
         <w:t>'comments'</w:t>
       </w:r>
-      <w:proofErr w:type="gramStart"/>
-      <w:r>
-        <w:rPr>
-          <w:rFonts w:ascii="Consolas" w:eastAsia="宋体" w:hAnsi="Consolas" w:cs="宋体"/>
-          <w:color w:val="D4D4D4"/>
-          <w:kern w:val="0"/>
-          <w:szCs w:val="21"/>
-        </w:rPr>
-        <w:t>].describe</w:t>
-      </w:r>
-      <w:proofErr w:type="gramEnd"/>
-      <w:r>
-        <w:rPr>
-          <w:rFonts w:ascii="Consolas" w:eastAsia="宋体" w:hAnsi="Consolas" w:cs="宋体"/>
-          <w:color w:val="D4D4D4"/>
-          <w:kern w:val="0"/>
-          <w:szCs w:val="21"/>
-        </w:rPr>
-        <w:t>())</w:t>
+      <w:r>
+        <w:rPr>
+          <w:rFonts w:ascii="Consolas" w:eastAsia="宋体" w:hAnsi="Consolas" w:cs="宋体"/>
+          <w:color w:val="D4D4D4"/>
+          <w:kern w:val="0"/>
+          <w:szCs w:val="21"/>
+        </w:rPr>
+        <w:t>].describe())</w:t>
       </w:r>
     </w:p>
     <w:p>
@@ -7195,7 +6947,6 @@
         </w:rPr>
       </w:pPr>
       <w:proofErr w:type="spellStart"/>
-      <w:proofErr w:type="gramStart"/>
       <w:r>
         <w:rPr>
           <w:rFonts w:ascii="Consolas" w:eastAsia="宋体" w:hAnsi="Consolas" w:cs="宋体"/>
@@ -7206,7 +6957,6 @@
         <w:t>sns.boxplot</w:t>
       </w:r>
       <w:proofErr w:type="spellEnd"/>
-      <w:proofErr w:type="gramEnd"/>
       <w:r>
         <w:rPr>
           <w:rFonts w:ascii="Consolas" w:eastAsia="宋体" w:hAnsi="Consolas" w:cs="宋体"/>
@@ -7312,7 +7062,6 @@
         </w:rPr>
       </w:pPr>
       <w:proofErr w:type="spellStart"/>
-      <w:proofErr w:type="gramStart"/>
       <w:r>
         <w:rPr>
           <w:rFonts w:ascii="Consolas" w:eastAsia="宋体" w:hAnsi="Consolas" w:cs="宋体"/>
@@ -7323,7 +7072,6 @@
         <w:t>plt.hist</w:t>
       </w:r>
       <w:proofErr w:type="spellEnd"/>
-      <w:proofErr w:type="gramEnd"/>
       <w:r>
         <w:rPr>
           <w:rFonts w:ascii="Consolas" w:eastAsia="宋体" w:hAnsi="Consolas" w:cs="宋体"/>
@@ -7639,7 +7387,6 @@
         <w:t xml:space="preserve">a = </w:t>
       </w:r>
       <w:proofErr w:type="spellStart"/>
-      <w:proofErr w:type="gramStart"/>
       <w:r>
         <w:rPr>
           <w:rFonts w:ascii="Consolas" w:eastAsia="宋体" w:hAnsi="Consolas" w:cs="宋体"/>
@@ -7650,7 +7397,6 @@
         <w:t>sns.jointplot</w:t>
       </w:r>
       <w:proofErr w:type="spellEnd"/>
-      <w:proofErr w:type="gramEnd"/>
       <w:r>
         <w:rPr>
           <w:rFonts w:ascii="Consolas" w:eastAsia="宋体" w:hAnsi="Consolas" w:cs="宋体"/>
@@ -7765,7 +7511,6 @@
         </w:rPr>
       </w:pPr>
       <w:proofErr w:type="spellStart"/>
-      <w:proofErr w:type="gramStart"/>
       <w:r>
         <w:rPr>
           <w:rFonts w:ascii="Consolas" w:eastAsia="宋体" w:hAnsi="Consolas" w:cs="宋体"/>
@@ -7776,7 +7521,6 @@
         <w:t>plt.title</w:t>
       </w:r>
       <w:proofErr w:type="spellEnd"/>
-      <w:proofErr w:type="gramEnd"/>
       <w:r>
         <w:rPr>
           <w:rFonts w:ascii="Consolas" w:eastAsia="宋体" w:hAnsi="Consolas" w:cs="宋体"/>
@@ -7812,7 +7556,7 @@
         <w:spacing w:line="285" w:lineRule="atLeast"/>
         <w:jc w:val="left"/>
         <w:rPr>
-          <w:rFonts w:ascii="Consolas" w:eastAsia="宋体" w:hAnsi="Consolas" w:cs="宋体" w:hint="eastAsia"/>
+          <w:rFonts w:ascii="Consolas" w:eastAsia="宋体" w:hAnsi="Consolas" w:cs="宋体"/>
           <w:color w:val="D4D4D4"/>
           <w:kern w:val="0"/>
           <w:szCs w:val="21"/>
@@ -7839,27 +7583,7 @@
           <w:kern w:val="0"/>
           <w:szCs w:val="21"/>
         </w:rPr>
-        <w:t xml:space="preserve">b = </w:t>
-      </w:r>
-      <w:proofErr w:type="gramStart"/>
-      <w:r>
-        <w:rPr>
-          <w:rFonts w:ascii="Consolas" w:eastAsia="宋体" w:hAnsi="Consolas" w:cs="宋体"/>
-          <w:color w:val="D4D4D4"/>
-          <w:kern w:val="0"/>
-          <w:szCs w:val="21"/>
-        </w:rPr>
-        <w:t>df[</w:t>
-      </w:r>
-      <w:proofErr w:type="gramEnd"/>
-      <w:r>
-        <w:rPr>
-          <w:rFonts w:ascii="Consolas" w:eastAsia="宋体" w:hAnsi="Consolas" w:cs="宋体"/>
-          <w:color w:val="D4D4D4"/>
-          <w:kern w:val="0"/>
-          <w:szCs w:val="21"/>
-        </w:rPr>
-        <w:t>[</w:t>
+        <w:t>b = df[[</w:t>
       </w:r>
       <w:r>
         <w:rPr>
@@ -8004,15 +7728,7 @@
           <w:color w:val="212121"/>
           <w:lang w:val="en"/>
         </w:rPr>
-        <w:t xml:space="preserve"> </w:t>
-      </w:r>
-      <w:r>
-        <w:rPr>
-          <w:rFonts w:ascii="inherit" w:hAnsi="inherit"/>
-          <w:color w:val="212121"/>
-          <w:lang w:val="en"/>
-        </w:rPr>
-        <w:t>Analysis of the number of languages</w:t>
+        <w:t xml:space="preserve"> Analysis of the number of languages</w:t>
       </w:r>
       <w:r>
         <w:rPr>
@@ -8053,25 +7769,14 @@
         </w:rPr>
         <w:t>'languages'</w:t>
       </w:r>
-      <w:proofErr w:type="gramStart"/>
-      <w:r>
-        <w:rPr>
-          <w:rFonts w:ascii="Consolas" w:eastAsia="宋体" w:hAnsi="Consolas" w:cs="宋体"/>
-          <w:color w:val="D4D4D4"/>
-          <w:kern w:val="0"/>
-          <w:szCs w:val="21"/>
-        </w:rPr>
-        <w:t>].describe</w:t>
-      </w:r>
-      <w:proofErr w:type="gramEnd"/>
-      <w:r>
-        <w:rPr>
-          <w:rFonts w:ascii="Consolas" w:eastAsia="宋体" w:hAnsi="Consolas" w:cs="宋体"/>
-          <w:color w:val="D4D4D4"/>
-          <w:kern w:val="0"/>
-          <w:szCs w:val="21"/>
-        </w:rPr>
-        <w:t>()</w:t>
+      <w:r>
+        <w:rPr>
+          <w:rFonts w:ascii="Consolas" w:eastAsia="宋体" w:hAnsi="Consolas" w:cs="宋体"/>
+          <w:color w:val="D4D4D4"/>
+          <w:kern w:val="0"/>
+          <w:szCs w:val="21"/>
+        </w:rPr>
+        <w:t>].describe()</w:t>
       </w:r>
     </w:p>
     <w:p>
@@ -8087,7 +7792,6 @@
           <w:szCs w:val="21"/>
         </w:rPr>
       </w:pPr>
-      <w:proofErr w:type="gramStart"/>
       <w:r>
         <w:rPr>
           <w:rFonts w:ascii="Consolas" w:eastAsia="宋体" w:hAnsi="Consolas" w:cs="宋体"/>
@@ -8106,7 +7810,6 @@
         </w:rPr>
         <w:t>(</w:t>
       </w:r>
-      <w:proofErr w:type="gramEnd"/>
       <w:r>
         <w:rPr>
           <w:rFonts w:ascii="Consolas" w:eastAsia="宋体" w:hAnsi="Consolas" w:cs="宋体"/>
@@ -8153,7 +7856,7 @@
         <w:spacing w:line="285" w:lineRule="atLeast"/>
         <w:jc w:val="left"/>
         <w:rPr>
-          <w:rFonts w:ascii="Consolas" w:eastAsia="宋体" w:hAnsi="Consolas" w:cs="宋体" w:hint="eastAsia"/>
+          <w:rFonts w:ascii="Consolas" w:eastAsia="宋体" w:hAnsi="Consolas" w:cs="宋体"/>
           <w:color w:val="D4D4D4"/>
           <w:kern w:val="0"/>
           <w:szCs w:val="21"/>
@@ -8202,7 +7905,7 @@
         </w:tabs>
         <w:jc w:val="left"/>
         <w:rPr>
-          <w:rFonts w:ascii="inherit" w:eastAsia="宋体" w:hAnsi="inherit" w:cs="宋体"/>
+          <w:rFonts w:ascii="inherit" w:eastAsia="宋体" w:hAnsi="inherit" w:cs="宋体" w:hint="eastAsia"/>
           <w:color w:val="212121"/>
           <w:kern w:val="0"/>
           <w:sz w:val="24"/>
@@ -8312,7 +8015,7 @@
         <w:spacing w:line="285" w:lineRule="atLeast"/>
         <w:jc w:val="left"/>
         <w:rPr>
-          <w:rFonts w:ascii="Consolas" w:eastAsia="宋体" w:hAnsi="Consolas" w:cs="宋体" w:hint="eastAsia"/>
+          <w:rFonts w:ascii="Consolas" w:eastAsia="宋体" w:hAnsi="Consolas" w:cs="宋体"/>
           <w:color w:val="D4D4D4"/>
           <w:kern w:val="0"/>
           <w:szCs w:val="21"/>
@@ -8328,7 +8031,6 @@
         <w:t xml:space="preserve">a = </w:t>
       </w:r>
       <w:proofErr w:type="spellStart"/>
-      <w:proofErr w:type="gramStart"/>
       <w:r>
         <w:rPr>
           <w:rFonts w:ascii="Consolas" w:eastAsia="宋体" w:hAnsi="Consolas" w:cs="宋体"/>
@@ -8339,7 +8041,6 @@
         <w:t>sns.jointplot</w:t>
       </w:r>
       <w:proofErr w:type="spellEnd"/>
-      <w:proofErr w:type="gramEnd"/>
       <w:r>
         <w:rPr>
           <w:rFonts w:ascii="Consolas" w:eastAsia="宋体" w:hAnsi="Consolas" w:cs="宋体"/>
@@ -8460,27 +8161,7 @@
           <w:kern w:val="0"/>
           <w:szCs w:val="21"/>
         </w:rPr>
-        <w:t xml:space="preserve">b = </w:t>
-      </w:r>
-      <w:proofErr w:type="gramStart"/>
-      <w:r>
-        <w:rPr>
-          <w:rFonts w:ascii="Consolas" w:eastAsia="宋体" w:hAnsi="Consolas" w:cs="宋体"/>
-          <w:color w:val="D4D4D4"/>
-          <w:kern w:val="0"/>
-          <w:szCs w:val="21"/>
-        </w:rPr>
-        <w:t>df[</w:t>
-      </w:r>
-      <w:proofErr w:type="gramEnd"/>
-      <w:r>
-        <w:rPr>
-          <w:rFonts w:ascii="Consolas" w:eastAsia="宋体" w:hAnsi="Consolas" w:cs="宋体"/>
-          <w:color w:val="D4D4D4"/>
-          <w:kern w:val="0"/>
-          <w:szCs w:val="21"/>
-        </w:rPr>
-        <w:t>[</w:t>
+        <w:t>b = df[[</w:t>
       </w:r>
       <w:r>
         <w:rPr>
@@ -8552,7 +8233,6 @@
           <w:szCs w:val="21"/>
         </w:rPr>
       </w:pPr>
-      <w:proofErr w:type="gramStart"/>
       <w:r>
         <w:rPr>
           <w:rFonts w:ascii="Consolas" w:eastAsia="宋体" w:hAnsi="Consolas" w:cs="宋体"/>
@@ -8571,7 +8251,6 @@
         </w:rPr>
         <w:t>(</w:t>
       </w:r>
-      <w:proofErr w:type="gramEnd"/>
       <w:r>
         <w:rPr>
           <w:rFonts w:ascii="Consolas" w:eastAsia="宋体" w:hAnsi="Consolas" w:cs="宋体"/>
@@ -8648,7 +8327,7 @@
         </w:tabs>
         <w:jc w:val="left"/>
         <w:rPr>
-          <w:rFonts w:ascii="inherit" w:eastAsia="宋体" w:hAnsi="inherit" w:cs="宋体"/>
+          <w:rFonts w:ascii="inherit" w:eastAsia="宋体" w:hAnsi="inherit" w:cs="宋体" w:hint="eastAsia"/>
           <w:color w:val="212121"/>
           <w:kern w:val="0"/>
           <w:sz w:val="24"/>
@@ -8720,7 +8399,7 @@
         </w:tabs>
         <w:jc w:val="left"/>
         <w:rPr>
-          <w:rFonts w:ascii="inherit" w:eastAsia="宋体" w:hAnsi="inherit" w:cs="宋体"/>
+          <w:rFonts w:ascii="inherit" w:eastAsia="宋体" w:hAnsi="inherit" w:cs="宋体" w:hint="eastAsia"/>
           <w:color w:val="212121"/>
           <w:kern w:val="0"/>
           <w:sz w:val="24"/>
@@ -8792,7 +8471,7 @@
         </w:tabs>
         <w:jc w:val="left"/>
         <w:rPr>
-          <w:rFonts w:ascii="inherit" w:eastAsia="宋体" w:hAnsi="inherit" w:cs="宋体"/>
+          <w:rFonts w:ascii="inherit" w:eastAsia="宋体" w:hAnsi="inherit" w:cs="宋体" w:hint="eastAsia"/>
           <w:color w:val="212121"/>
           <w:kern w:val="0"/>
           <w:sz w:val="24"/>
@@ -8836,7 +8515,7 @@
         </w:tabs>
         <w:jc w:val="left"/>
         <w:rPr>
-          <w:rFonts w:ascii="inherit" w:eastAsia="宋体" w:hAnsi="inherit" w:cs="宋体"/>
+          <w:rFonts w:ascii="inherit" w:eastAsia="宋体" w:hAnsi="inherit" w:cs="宋体" w:hint="eastAsia"/>
           <w:color w:val="212121"/>
           <w:kern w:val="0"/>
           <w:sz w:val="24"/>
@@ -8987,25 +8666,14 @@
         </w:rPr>
         <w:t>'duration'</w:t>
       </w:r>
-      <w:proofErr w:type="gramStart"/>
-      <w:r>
-        <w:rPr>
-          <w:rFonts w:ascii="Consolas" w:eastAsia="宋体" w:hAnsi="Consolas" w:cs="宋体"/>
-          <w:color w:val="D4D4D4"/>
-          <w:kern w:val="0"/>
-          <w:szCs w:val="21"/>
-        </w:rPr>
-        <w:t>].describe</w:t>
-      </w:r>
-      <w:proofErr w:type="gramEnd"/>
-      <w:r>
-        <w:rPr>
-          <w:rFonts w:ascii="Consolas" w:eastAsia="宋体" w:hAnsi="Consolas" w:cs="宋体"/>
-          <w:color w:val="D4D4D4"/>
-          <w:kern w:val="0"/>
-          <w:szCs w:val="21"/>
-        </w:rPr>
-        <w:t>()</w:t>
+      <w:r>
+        <w:rPr>
+          <w:rFonts w:ascii="Consolas" w:eastAsia="宋体" w:hAnsi="Consolas" w:cs="宋体"/>
+          <w:color w:val="D4D4D4"/>
+          <w:kern w:val="0"/>
+          <w:szCs w:val="21"/>
+        </w:rPr>
+        <w:t>].describe()</w:t>
       </w:r>
     </w:p>
     <w:p>
@@ -9021,7 +8689,6 @@
           <w:szCs w:val="21"/>
         </w:rPr>
       </w:pPr>
-      <w:proofErr w:type="gramStart"/>
       <w:r>
         <w:rPr>
           <w:rFonts w:ascii="Consolas" w:eastAsia="宋体" w:hAnsi="Consolas" w:cs="宋体"/>
@@ -9040,7 +8707,6 @@
         </w:rPr>
         <w:t>(</w:t>
       </w:r>
-      <w:proofErr w:type="gramEnd"/>
       <w:r>
         <w:rPr>
           <w:rFonts w:ascii="Consolas" w:eastAsia="宋体" w:hAnsi="Consolas" w:cs="宋体"/>
@@ -9116,7 +8782,7 @@
         </w:tabs>
         <w:jc w:val="left"/>
         <w:rPr>
-          <w:rFonts w:ascii="inherit" w:eastAsia="宋体" w:hAnsi="inherit" w:cs="宋体"/>
+          <w:rFonts w:ascii="inherit" w:eastAsia="宋体" w:hAnsi="inherit" w:cs="宋体" w:hint="eastAsia"/>
           <w:color w:val="212121"/>
           <w:kern w:val="0"/>
           <w:sz w:val="24"/>
@@ -9188,7 +8854,7 @@
         </w:tabs>
         <w:jc w:val="left"/>
         <w:rPr>
-          <w:rFonts w:ascii="inherit" w:eastAsia="宋体" w:hAnsi="inherit" w:cs="宋体"/>
+          <w:rFonts w:ascii="inherit" w:eastAsia="宋体" w:hAnsi="inherit" w:cs="宋体" w:hint="eastAsia"/>
           <w:color w:val="212121"/>
           <w:kern w:val="0"/>
           <w:sz w:val="24"/>
@@ -9210,7 +8876,7 @@
     <w:p>
       <w:pPr>
         <w:rPr>
-          <w:rFonts w:ascii="inherit" w:eastAsia="宋体" w:hAnsi="inherit" w:cs="宋体"/>
+          <w:rFonts w:ascii="inherit" w:eastAsia="宋体" w:hAnsi="inherit" w:cs="宋体" w:hint="eastAsia"/>
           <w:color w:val="212121"/>
           <w:kern w:val="0"/>
           <w:sz w:val="24"/>
@@ -9225,7 +8891,7 @@
         <w:spacing w:line="285" w:lineRule="atLeast"/>
         <w:jc w:val="left"/>
         <w:rPr>
-          <w:rFonts w:ascii="Consolas" w:eastAsia="宋体" w:hAnsi="Consolas" w:cs="宋体" w:hint="eastAsia"/>
+          <w:rFonts w:ascii="Consolas" w:eastAsia="宋体" w:hAnsi="Consolas" w:cs="宋体"/>
           <w:color w:val="D4D4D4"/>
           <w:kern w:val="0"/>
           <w:szCs w:val="21"/>
@@ -9241,7 +8907,6 @@
         <w:t xml:space="preserve">a = </w:t>
       </w:r>
       <w:proofErr w:type="spellStart"/>
-      <w:proofErr w:type="gramStart"/>
       <w:r>
         <w:rPr>
           <w:rFonts w:ascii="Consolas" w:eastAsia="宋体" w:hAnsi="Consolas" w:cs="宋体"/>
@@ -9252,7 +8917,6 @@
         <w:t>sns.jointplot</w:t>
       </w:r>
       <w:proofErr w:type="spellEnd"/>
-      <w:proofErr w:type="gramEnd"/>
       <w:r>
         <w:rPr>
           <w:rFonts w:ascii="Consolas" w:eastAsia="宋体" w:hAnsi="Consolas" w:cs="宋体"/>
@@ -9373,27 +9037,7 @@
           <w:kern w:val="0"/>
           <w:szCs w:val="21"/>
         </w:rPr>
-        <w:t xml:space="preserve">b = </w:t>
-      </w:r>
-      <w:proofErr w:type="gramStart"/>
-      <w:r>
-        <w:rPr>
-          <w:rFonts w:ascii="Consolas" w:eastAsia="宋体" w:hAnsi="Consolas" w:cs="宋体"/>
-          <w:color w:val="D4D4D4"/>
-          <w:kern w:val="0"/>
-          <w:szCs w:val="21"/>
-        </w:rPr>
-        <w:t>df[</w:t>
-      </w:r>
-      <w:proofErr w:type="gramEnd"/>
-      <w:r>
-        <w:rPr>
-          <w:rFonts w:ascii="Consolas" w:eastAsia="宋体" w:hAnsi="Consolas" w:cs="宋体"/>
-          <w:color w:val="D4D4D4"/>
-          <w:kern w:val="0"/>
-          <w:szCs w:val="21"/>
-        </w:rPr>
-        <w:t>[</w:t>
+        <w:t>b = df[[</w:t>
       </w:r>
       <w:r>
         <w:rPr>
@@ -9465,7 +9109,6 @@
           <w:szCs w:val="21"/>
         </w:rPr>
       </w:pPr>
-      <w:proofErr w:type="gramStart"/>
       <w:r>
         <w:rPr>
           <w:rFonts w:ascii="Consolas" w:eastAsia="宋体" w:hAnsi="Consolas" w:cs="宋体"/>
@@ -9484,7 +9127,6 @@
         </w:rPr>
         <w:t>(</w:t>
       </w:r>
-      <w:proofErr w:type="gramEnd"/>
       <w:r>
         <w:rPr>
           <w:rFonts w:ascii="Consolas" w:eastAsia="宋体" w:hAnsi="Consolas" w:cs="宋体"/>
@@ -9511,7 +9153,7 @@
         <w:spacing w:line="285" w:lineRule="atLeast"/>
         <w:jc w:val="left"/>
         <w:rPr>
-          <w:rFonts w:ascii="Consolas" w:eastAsia="宋体" w:hAnsi="Consolas" w:cs="宋体" w:hint="eastAsia"/>
+          <w:rFonts w:ascii="Consolas" w:eastAsia="宋体" w:hAnsi="Consolas" w:cs="宋体"/>
           <w:color w:val="D4D4D4"/>
           <w:kern w:val="0"/>
           <w:szCs w:val="21"/>
@@ -9560,7 +9202,7 @@
         </w:tabs>
         <w:jc w:val="left"/>
         <w:rPr>
-          <w:rFonts w:ascii="inherit" w:eastAsia="宋体" w:hAnsi="inherit" w:cs="宋体"/>
+          <w:rFonts w:ascii="inherit" w:eastAsia="宋体" w:hAnsi="inherit" w:cs="宋体" w:hint="eastAsia"/>
           <w:color w:val="212121"/>
           <w:kern w:val="0"/>
           <w:sz w:val="24"/>
@@ -9633,7 +9275,7 @@
         </w:tabs>
         <w:jc w:val="left"/>
         <w:rPr>
-          <w:rFonts w:ascii="inherit" w:eastAsia="宋体" w:hAnsi="inherit" w:cs="宋体"/>
+          <w:rFonts w:ascii="inherit" w:eastAsia="宋体" w:hAnsi="inherit" w:cs="宋体" w:hint="eastAsia"/>
           <w:color w:val="212121"/>
           <w:kern w:val="0"/>
           <w:sz w:val="24"/>
@@ -9785,27 +9427,7 @@
           <w:kern w:val="0"/>
           <w:szCs w:val="21"/>
         </w:rPr>
-        <w:t xml:space="preserve"> = </w:t>
-      </w:r>
-      <w:proofErr w:type="gramStart"/>
-      <w:r>
-        <w:rPr>
-          <w:rFonts w:ascii="Consolas" w:eastAsia="宋体" w:hAnsi="Consolas" w:cs="宋体"/>
-          <w:color w:val="D4D4D4"/>
-          <w:kern w:val="0"/>
-          <w:szCs w:val="21"/>
-        </w:rPr>
-        <w:t>df.groupby</w:t>
-      </w:r>
-      <w:proofErr w:type="gramEnd"/>
-      <w:r>
-        <w:rPr>
-          <w:rFonts w:ascii="Consolas" w:eastAsia="宋体" w:hAnsi="Consolas" w:cs="宋体"/>
-          <w:color w:val="D4D4D4"/>
-          <w:kern w:val="0"/>
-          <w:szCs w:val="21"/>
-        </w:rPr>
-        <w:t>(</w:t>
+        <w:t xml:space="preserve"> = df.groupby(</w:t>
       </w:r>
       <w:r>
         <w:rPr>
@@ -9883,20 +9505,9 @@
           <w:kern w:val="0"/>
           <w:szCs w:val="21"/>
         </w:rPr>
-        <w:t>speaker_</w:t>
-      </w:r>
-      <w:proofErr w:type="gramStart"/>
-      <w:r>
-        <w:rPr>
-          <w:rFonts w:ascii="Consolas" w:eastAsia="宋体" w:hAnsi="Consolas" w:cs="宋体"/>
-          <w:color w:val="D4D4D4"/>
-          <w:kern w:val="0"/>
-          <w:szCs w:val="21"/>
-        </w:rPr>
-        <w:t>df.columns</w:t>
+        <w:t>speaker_df.columns</w:t>
       </w:r>
       <w:proofErr w:type="spellEnd"/>
-      <w:proofErr w:type="gramEnd"/>
       <w:r>
         <w:rPr>
           <w:rFonts w:ascii="Consolas" w:eastAsia="宋体" w:hAnsi="Consolas" w:cs="宋体"/>
@@ -10004,27 +9615,7 @@
           <w:kern w:val="0"/>
           <w:szCs w:val="21"/>
         </w:rPr>
-        <w:t>speaker_</w:t>
-      </w:r>
-      <w:proofErr w:type="gramStart"/>
-      <w:r>
-        <w:rPr>
-          <w:rFonts w:ascii="Consolas" w:eastAsia="宋体" w:hAnsi="Consolas" w:cs="宋体"/>
-          <w:color w:val="D4D4D4"/>
-          <w:kern w:val="0"/>
-          <w:szCs w:val="21"/>
-        </w:rPr>
-        <w:t>df.sort</w:t>
-      </w:r>
-      <w:proofErr w:type="gramEnd"/>
-      <w:r>
-        <w:rPr>
-          <w:rFonts w:ascii="Consolas" w:eastAsia="宋体" w:hAnsi="Consolas" w:cs="宋体"/>
-          <w:color w:val="D4D4D4"/>
-          <w:kern w:val="0"/>
-          <w:szCs w:val="21"/>
-        </w:rPr>
-        <w:t>_values</w:t>
+        <w:t>speaker_df.sort_values</w:t>
       </w:r>
       <w:proofErr w:type="spellEnd"/>
       <w:r>
@@ -10132,20 +9723,9 @@
           <w:kern w:val="0"/>
           <w:szCs w:val="21"/>
         </w:rPr>
-        <w:t>speaker_</w:t>
-      </w:r>
-      <w:proofErr w:type="gramStart"/>
-      <w:r>
-        <w:rPr>
-          <w:rFonts w:ascii="Consolas" w:eastAsia="宋体" w:hAnsi="Consolas" w:cs="宋体"/>
-          <w:color w:val="D4D4D4"/>
-          <w:kern w:val="0"/>
-          <w:szCs w:val="21"/>
-        </w:rPr>
-        <w:t>df.head</w:t>
+        <w:t>speaker_df.head</w:t>
       </w:r>
       <w:proofErr w:type="spellEnd"/>
-      <w:proofErr w:type="gramEnd"/>
       <w:r>
         <w:rPr>
           <w:rFonts w:ascii="Consolas" w:eastAsia="宋体" w:hAnsi="Consolas" w:cs="宋体"/>
@@ -10187,7 +9767,6 @@
           <w:szCs w:val="21"/>
         </w:rPr>
       </w:pPr>
-      <w:proofErr w:type="gramStart"/>
       <w:r>
         <w:rPr>
           <w:rFonts w:ascii="Consolas" w:eastAsia="宋体" w:hAnsi="Consolas" w:cs="宋体"/>
@@ -10206,7 +9785,6 @@
         </w:rPr>
         <w:t>(</w:t>
       </w:r>
-      <w:proofErr w:type="gramEnd"/>
       <w:r>
         <w:rPr>
           <w:rFonts w:ascii="Consolas" w:eastAsia="宋体" w:hAnsi="Consolas" w:cs="宋体"/>
@@ -10285,20 +9863,9 @@
           <w:kern w:val="0"/>
           <w:szCs w:val="21"/>
         </w:rPr>
-        <w:t>speaker_</w:t>
-      </w:r>
-      <w:proofErr w:type="gramStart"/>
-      <w:r>
-        <w:rPr>
-          <w:rFonts w:ascii="Consolas" w:eastAsia="宋体" w:hAnsi="Consolas" w:cs="宋体"/>
-          <w:color w:val="D4D4D4"/>
-          <w:kern w:val="0"/>
-          <w:szCs w:val="21"/>
-        </w:rPr>
-        <w:t>df.head</w:t>
+        <w:t>speaker_df.head</w:t>
       </w:r>
       <w:proofErr w:type="spellEnd"/>
-      <w:proofErr w:type="gramEnd"/>
       <w:r>
         <w:rPr>
           <w:rFonts w:ascii="Consolas" w:eastAsia="宋体" w:hAnsi="Consolas" w:cs="宋体"/>
@@ -10538,27 +10105,7 @@
           <w:kern w:val="0"/>
           <w:szCs w:val="21"/>
         </w:rPr>
-        <w:t xml:space="preserve"> = </w:t>
-      </w:r>
-      <w:proofErr w:type="gramStart"/>
-      <w:r>
-        <w:rPr>
-          <w:rFonts w:ascii="Consolas" w:eastAsia="宋体" w:hAnsi="Consolas" w:cs="宋体"/>
-          <w:color w:val="D4D4D4"/>
-          <w:kern w:val="0"/>
-          <w:szCs w:val="21"/>
-        </w:rPr>
-        <w:t>df[</w:t>
-      </w:r>
-      <w:proofErr w:type="gramEnd"/>
-      <w:r>
-        <w:rPr>
-          <w:rFonts w:ascii="Consolas" w:eastAsia="宋体" w:hAnsi="Consolas" w:cs="宋体"/>
-          <w:color w:val="D4D4D4"/>
-          <w:kern w:val="0"/>
-          <w:szCs w:val="21"/>
-        </w:rPr>
-        <w:t>[</w:t>
+        <w:t xml:space="preserve"> = df[[</w:t>
       </w:r>
       <w:r>
         <w:rPr>
@@ -10676,20 +10223,9 @@
           <w:kern w:val="0"/>
           <w:szCs w:val="21"/>
         </w:rPr>
-        <w:t>events_</w:t>
-      </w:r>
-      <w:proofErr w:type="gramStart"/>
-      <w:r>
-        <w:rPr>
-          <w:rFonts w:ascii="Consolas" w:eastAsia="宋体" w:hAnsi="Consolas" w:cs="宋体"/>
-          <w:color w:val="D4D4D4"/>
-          <w:kern w:val="0"/>
-          <w:szCs w:val="21"/>
-        </w:rPr>
-        <w:t>df.columns</w:t>
+        <w:t>events_df.columns</w:t>
       </w:r>
       <w:proofErr w:type="spellEnd"/>
-      <w:proofErr w:type="gramEnd"/>
       <w:r>
         <w:rPr>
           <w:rFonts w:ascii="Consolas" w:eastAsia="宋体" w:hAnsi="Consolas" w:cs="宋体"/>
@@ -10777,27 +10313,7 @@
           <w:kern w:val="0"/>
           <w:szCs w:val="21"/>
         </w:rPr>
-        <w:t>events_</w:t>
-      </w:r>
-      <w:proofErr w:type="gramStart"/>
-      <w:r>
-        <w:rPr>
-          <w:rFonts w:ascii="Consolas" w:eastAsia="宋体" w:hAnsi="Consolas" w:cs="宋体"/>
-          <w:color w:val="D4D4D4"/>
-          <w:kern w:val="0"/>
-          <w:szCs w:val="21"/>
-        </w:rPr>
-        <w:t>df.sort</w:t>
-      </w:r>
-      <w:proofErr w:type="gramEnd"/>
-      <w:r>
-        <w:rPr>
-          <w:rFonts w:ascii="Consolas" w:eastAsia="宋体" w:hAnsi="Consolas" w:cs="宋体"/>
-          <w:color w:val="D4D4D4"/>
-          <w:kern w:val="0"/>
-          <w:szCs w:val="21"/>
-        </w:rPr>
-        <w:t>_values</w:t>
+        <w:t>events_df.sort_values</w:t>
       </w:r>
       <w:proofErr w:type="spellEnd"/>
       <w:r>
@@ -10894,20 +10410,9 @@
           <w:kern w:val="0"/>
           <w:szCs w:val="21"/>
         </w:rPr>
-        <w:t>events_</w:t>
-      </w:r>
-      <w:proofErr w:type="gramStart"/>
-      <w:r>
-        <w:rPr>
-          <w:rFonts w:ascii="Consolas" w:eastAsia="宋体" w:hAnsi="Consolas" w:cs="宋体"/>
-          <w:color w:val="D4D4D4"/>
-          <w:kern w:val="0"/>
-          <w:szCs w:val="21"/>
-        </w:rPr>
-        <w:t>df.head</w:t>
+        <w:t>events_df.head</w:t>
       </w:r>
       <w:proofErr w:type="spellEnd"/>
-      <w:proofErr w:type="gramEnd"/>
       <w:r>
         <w:rPr>
           <w:rFonts w:ascii="Consolas" w:eastAsia="宋体" w:hAnsi="Consolas" w:cs="宋体"/>
@@ -10949,7 +10454,6 @@
           <w:szCs w:val="21"/>
         </w:rPr>
       </w:pPr>
-      <w:proofErr w:type="gramStart"/>
       <w:r>
         <w:rPr>
           <w:rFonts w:ascii="Consolas" w:eastAsia="宋体" w:hAnsi="Consolas" w:cs="宋体"/>
@@ -10968,7 +10472,6 @@
         </w:rPr>
         <w:t>(</w:t>
       </w:r>
-      <w:proofErr w:type="gramEnd"/>
       <w:r>
         <w:rPr>
           <w:rFonts w:ascii="Consolas" w:eastAsia="宋体" w:hAnsi="Consolas" w:cs="宋体"/>
@@ -11064,7 +10567,7 @@
         </w:tabs>
         <w:jc w:val="left"/>
         <w:rPr>
-          <w:rFonts w:ascii="inherit" w:eastAsia="宋体" w:hAnsi="inherit" w:cs="宋体"/>
+          <w:rFonts w:ascii="inherit" w:eastAsia="宋体" w:hAnsi="inherit" w:cs="宋体" w:hint="eastAsia"/>
           <w:color w:val="212121"/>
           <w:kern w:val="0"/>
           <w:sz w:val="24"/>
@@ -11136,7 +10639,7 @@
         </w:tabs>
         <w:jc w:val="left"/>
         <w:rPr>
-          <w:rFonts w:ascii="inherit" w:eastAsia="宋体" w:hAnsi="inherit" w:cs="宋体"/>
+          <w:rFonts w:ascii="inherit" w:eastAsia="宋体" w:hAnsi="inherit" w:cs="宋体" w:hint="eastAsia"/>
           <w:color w:val="212121"/>
           <w:kern w:val="0"/>
           <w:sz w:val="24"/>
@@ -11181,7 +10684,7 @@
         </w:tabs>
         <w:jc w:val="left"/>
         <w:rPr>
-          <w:rFonts w:ascii="inherit" w:eastAsia="宋体" w:hAnsi="inherit" w:cs="宋体"/>
+          <w:rFonts w:ascii="inherit" w:eastAsia="宋体" w:hAnsi="inherit" w:cs="宋体" w:hint="eastAsia"/>
           <w:color w:val="212121"/>
           <w:kern w:val="0"/>
           <w:sz w:val="24"/>
@@ -11367,25 +10870,14 @@
         </w:rPr>
         <w:t>'tags'</w:t>
       </w:r>
-      <w:proofErr w:type="gramStart"/>
-      <w:r>
-        <w:rPr>
-          <w:rFonts w:ascii="Consolas" w:eastAsia="宋体" w:hAnsi="Consolas" w:cs="宋体"/>
-          <w:color w:val="D4D4D4"/>
-          <w:kern w:val="0"/>
-          <w:szCs w:val="21"/>
-        </w:rPr>
-        <w:t>].apply</w:t>
-      </w:r>
-      <w:proofErr w:type="gramEnd"/>
-      <w:r>
-        <w:rPr>
-          <w:rFonts w:ascii="Consolas" w:eastAsia="宋体" w:hAnsi="Consolas" w:cs="宋体"/>
-          <w:color w:val="D4D4D4"/>
-          <w:kern w:val="0"/>
-          <w:szCs w:val="21"/>
-        </w:rPr>
-        <w:t>(</w:t>
+      <w:r>
+        <w:rPr>
+          <w:rFonts w:ascii="Consolas" w:eastAsia="宋体" w:hAnsi="Consolas" w:cs="宋体"/>
+          <w:color w:val="D4D4D4"/>
+          <w:kern w:val="0"/>
+          <w:szCs w:val="21"/>
+        </w:rPr>
+        <w:t>].apply(</w:t>
       </w:r>
       <w:r>
         <w:rPr>
@@ -11451,7 +10943,7 @@
         <w:spacing w:line="285" w:lineRule="atLeast"/>
         <w:jc w:val="left"/>
         <w:rPr>
-          <w:rFonts w:ascii="Consolas" w:eastAsia="宋体" w:hAnsi="Consolas" w:cs="宋体" w:hint="eastAsia"/>
+          <w:rFonts w:ascii="Consolas" w:eastAsia="宋体" w:hAnsi="Consolas" w:cs="宋体"/>
           <w:color w:val="D4D4D4"/>
           <w:kern w:val="0"/>
           <w:szCs w:val="21"/>
@@ -11571,7 +11063,6 @@
         <w:t xml:space="preserve">: </w:t>
       </w:r>
       <w:proofErr w:type="spellStart"/>
-      <w:proofErr w:type="gramStart"/>
       <w:r>
         <w:rPr>
           <w:rFonts w:ascii="Consolas" w:eastAsia="宋体" w:hAnsi="Consolas" w:cs="宋体"/>
@@ -11582,7 +11073,6 @@
         <w:t>pd.Series</w:t>
       </w:r>
       <w:proofErr w:type="spellEnd"/>
-      <w:proofErr w:type="gramEnd"/>
       <w:r>
         <w:rPr>
           <w:rFonts w:ascii="Consolas" w:eastAsia="宋体" w:hAnsi="Consolas" w:cs="宋体"/>
@@ -11778,7 +11268,7 @@
         <w:spacing w:line="285" w:lineRule="atLeast"/>
         <w:jc w:val="left"/>
         <w:rPr>
-          <w:rFonts w:ascii="Consolas" w:eastAsia="宋体" w:hAnsi="Consolas" w:cs="宋体" w:hint="eastAsia"/>
+          <w:rFonts w:ascii="Consolas" w:eastAsia="宋体" w:hAnsi="Consolas" w:cs="宋体"/>
           <w:color w:val="D4D4D4"/>
           <w:kern w:val="0"/>
           <w:szCs w:val="21"/>
@@ -11973,25 +11463,14 @@
         </w:rPr>
         <w:t>1</w:t>
       </w:r>
-      <w:proofErr w:type="gramStart"/>
-      <w:r>
-        <w:rPr>
-          <w:rFonts w:ascii="Consolas" w:eastAsia="宋体" w:hAnsi="Consolas" w:cs="宋体"/>
-          <w:color w:val="D4D4D4"/>
-          <w:kern w:val="0"/>
-          <w:szCs w:val="21"/>
-        </w:rPr>
-        <w:t>).join</w:t>
-      </w:r>
-      <w:proofErr w:type="gramEnd"/>
-      <w:r>
-        <w:rPr>
-          <w:rFonts w:ascii="Consolas" w:eastAsia="宋体" w:hAnsi="Consolas" w:cs="宋体"/>
-          <w:color w:val="D4D4D4"/>
-          <w:kern w:val="0"/>
-          <w:szCs w:val="21"/>
-        </w:rPr>
-        <w:t>(s)</w:t>
+      <w:r>
+        <w:rPr>
+          <w:rFonts w:ascii="Consolas" w:eastAsia="宋体" w:hAnsi="Consolas" w:cs="宋体"/>
+          <w:color w:val="D4D4D4"/>
+          <w:kern w:val="0"/>
+          <w:szCs w:val="21"/>
+        </w:rPr>
+        <w:t>).join(s)</w:t>
       </w:r>
     </w:p>
     <w:p>
@@ -12300,7 +11779,7 @@
         </w:tabs>
         <w:jc w:val="left"/>
         <w:rPr>
-          <w:rFonts w:ascii="Consolas" w:eastAsia="宋体" w:hAnsi="Consolas" w:cs="宋体" w:hint="eastAsia"/>
+          <w:rFonts w:ascii="Consolas" w:eastAsia="宋体" w:hAnsi="Consolas" w:cs="宋体"/>
           <w:kern w:val="0"/>
           <w:szCs w:val="21"/>
         </w:rPr>
@@ -12340,7 +11819,6 @@
         <w:t xml:space="preserve"> = </w:t>
       </w:r>
       <w:proofErr w:type="spellStart"/>
-      <w:proofErr w:type="gramStart"/>
       <w:r>
         <w:rPr>
           <w:rFonts w:ascii="Consolas" w:eastAsia="宋体" w:hAnsi="Consolas" w:cs="宋体"/>
@@ -12351,7 +11829,6 @@
         <w:t>pd.DataFrame</w:t>
       </w:r>
       <w:proofErr w:type="spellEnd"/>
-      <w:proofErr w:type="gramEnd"/>
       <w:r>
         <w:rPr>
           <w:rFonts w:ascii="Consolas" w:eastAsia="宋体" w:hAnsi="Consolas" w:cs="宋体"/>
@@ -12461,20 +11938,9 @@
           <w:kern w:val="0"/>
           <w:szCs w:val="21"/>
         </w:rPr>
-        <w:t>pop_</w:t>
-      </w:r>
-      <w:proofErr w:type="gramStart"/>
-      <w:r>
-        <w:rPr>
-          <w:rFonts w:ascii="Consolas" w:eastAsia="宋体" w:hAnsi="Consolas" w:cs="宋体"/>
-          <w:color w:val="D4D4D4"/>
-          <w:kern w:val="0"/>
-          <w:szCs w:val="21"/>
-        </w:rPr>
-        <w:t>themes.columns</w:t>
+        <w:t>pop_themes.columns</w:t>
       </w:r>
       <w:proofErr w:type="spellEnd"/>
-      <w:proofErr w:type="gramEnd"/>
       <w:r>
         <w:rPr>
           <w:rFonts w:ascii="Consolas" w:eastAsia="宋体" w:hAnsi="Consolas" w:cs="宋体"/>
@@ -12534,7 +12000,6 @@
           <w:szCs w:val="21"/>
         </w:rPr>
       </w:pPr>
-      <w:proofErr w:type="gramStart"/>
       <w:r>
         <w:rPr>
           <w:rFonts w:ascii="Consolas" w:eastAsia="宋体" w:hAnsi="Consolas" w:cs="宋体"/>
@@ -12553,7 +12018,6 @@
         </w:rPr>
         <w:t>(</w:t>
       </w:r>
-      <w:proofErr w:type="gramEnd"/>
       <w:r>
         <w:rPr>
           <w:rFonts w:ascii="Consolas" w:eastAsia="宋体" w:hAnsi="Consolas" w:cs="宋体"/>
@@ -12612,20 +12076,9 @@
           <w:kern w:val="0"/>
           <w:szCs w:val="21"/>
         </w:rPr>
-        <w:t>pop_</w:t>
-      </w:r>
-      <w:proofErr w:type="gramStart"/>
-      <w:r>
-        <w:rPr>
-          <w:rFonts w:ascii="Consolas" w:eastAsia="宋体" w:hAnsi="Consolas" w:cs="宋体"/>
-          <w:color w:val="D4D4D4"/>
-          <w:kern w:val="0"/>
-          <w:szCs w:val="21"/>
-        </w:rPr>
-        <w:t>themes.head</w:t>
+        <w:t>pop_themes.head</w:t>
       </w:r>
       <w:proofErr w:type="spellEnd"/>
-      <w:proofErr w:type="gramEnd"/>
       <w:r>
         <w:rPr>
           <w:rFonts w:ascii="Consolas" w:eastAsia="宋体" w:hAnsi="Consolas" w:cs="宋体"/>
@@ -12719,7 +12172,7 @@
         </w:tabs>
         <w:jc w:val="left"/>
         <w:rPr>
-          <w:rFonts w:ascii="Consolas" w:eastAsia="宋体" w:hAnsi="Consolas" w:cs="宋体" w:hint="eastAsia"/>
+          <w:rFonts w:ascii="Consolas" w:eastAsia="宋体" w:hAnsi="Consolas" w:cs="宋体"/>
           <w:kern w:val="0"/>
           <w:szCs w:val="21"/>
         </w:rPr>
@@ -12779,20 +12232,9 @@
           <w:kern w:val="0"/>
           <w:szCs w:val="21"/>
         </w:rPr>
-        <w:t>pop_</w:t>
-      </w:r>
-      <w:proofErr w:type="gramStart"/>
-      <w:r>
-        <w:rPr>
-          <w:rFonts w:ascii="Consolas" w:eastAsia="宋体" w:hAnsi="Consolas" w:cs="宋体"/>
-          <w:color w:val="D4D4D4"/>
-          <w:kern w:val="0"/>
-          <w:szCs w:val="21"/>
-        </w:rPr>
-        <w:t>themes.head</w:t>
+        <w:t>pop_themes.head</w:t>
       </w:r>
       <w:proofErr w:type="spellEnd"/>
-      <w:proofErr w:type="gramEnd"/>
       <w:r>
         <w:rPr>
           <w:rFonts w:ascii="Consolas" w:eastAsia="宋体" w:hAnsi="Consolas" w:cs="宋体"/>
@@ -12869,20 +12311,9 @@
           <w:kern w:val="0"/>
           <w:szCs w:val="21"/>
         </w:rPr>
-        <w:t>pop_</w:t>
-      </w:r>
-      <w:proofErr w:type="gramStart"/>
-      <w:r>
-        <w:rPr>
-          <w:rFonts w:ascii="Consolas" w:eastAsia="宋体" w:hAnsi="Consolas" w:cs="宋体"/>
-          <w:color w:val="D4D4D4"/>
-          <w:kern w:val="0"/>
-          <w:szCs w:val="21"/>
-        </w:rPr>
-        <w:t>themes.head</w:t>
+        <w:t>pop_themes.head</w:t>
       </w:r>
       <w:proofErr w:type="spellEnd"/>
-      <w:proofErr w:type="gramEnd"/>
       <w:r>
         <w:rPr>
           <w:rFonts w:ascii="Consolas" w:eastAsia="宋体" w:hAnsi="Consolas" w:cs="宋体"/>
@@ -13122,7 +12553,6 @@
         </w:rPr>
         <w:t>0</w:t>
       </w:r>
-      <w:proofErr w:type="gramStart"/>
       <w:r>
         <w:rPr>
           <w:rFonts w:ascii="Consolas" w:eastAsia="宋体" w:hAnsi="Consolas" w:cs="宋体"/>
@@ -13139,17 +12569,7 @@
           <w:kern w:val="0"/>
           <w:szCs w:val="21"/>
         </w:rPr>
-        <w:t>#</w:t>
-      </w:r>
-      <w:proofErr w:type="gramEnd"/>
-      <w:r>
-        <w:rPr>
-          <w:rFonts w:ascii="Consolas" w:eastAsia="宋体" w:hAnsi="Consolas" w:cs="宋体"/>
-          <w:color w:val="6A9955"/>
-          <w:kern w:val="0"/>
-          <w:szCs w:val="21"/>
-        </w:rPr>
-        <w:t xml:space="preserve"> only "explode" the 2nd slice (i.e. 'Hogs')</w:t>
+        <w:t># only "explode" the 2nd slice (i.e. 'Hogs')</w:t>
       </w:r>
     </w:p>
     <w:p>
@@ -13189,7 +12609,6 @@
         <w:t xml:space="preserve">fig1, ax1 = </w:t>
       </w:r>
       <w:proofErr w:type="spellStart"/>
-      <w:proofErr w:type="gramStart"/>
       <w:r>
         <w:rPr>
           <w:rFonts w:ascii="Consolas" w:eastAsia="宋体" w:hAnsi="Consolas" w:cs="宋体"/>
@@ -13200,7 +12619,6 @@
         <w:t>plt.subplots</w:t>
       </w:r>
       <w:proofErr w:type="spellEnd"/>
-      <w:proofErr w:type="gramEnd"/>
       <w:r>
         <w:rPr>
           <w:rFonts w:ascii="Consolas" w:eastAsia="宋体" w:hAnsi="Consolas" w:cs="宋体"/>
@@ -13224,25 +12642,14 @@
           <w:szCs w:val="21"/>
         </w:rPr>
       </w:pPr>
-      <w:proofErr w:type="gramStart"/>
-      <w:r>
-        <w:rPr>
-          <w:rFonts w:ascii="Consolas" w:eastAsia="宋体" w:hAnsi="Consolas" w:cs="宋体"/>
-          <w:color w:val="D4D4D4"/>
-          <w:kern w:val="0"/>
-          <w:szCs w:val="21"/>
-        </w:rPr>
-        <w:t>ax1.pie(</w:t>
-      </w:r>
-      <w:proofErr w:type="gramEnd"/>
-      <w:r>
-        <w:rPr>
-          <w:rFonts w:ascii="Consolas" w:eastAsia="宋体" w:hAnsi="Consolas" w:cs="宋体"/>
-          <w:color w:val="D4D4D4"/>
-          <w:kern w:val="0"/>
-          <w:szCs w:val="21"/>
-        </w:rPr>
-        <w:t xml:space="preserve">sizes, </w:t>
+      <w:r>
+        <w:rPr>
+          <w:rFonts w:ascii="Consolas" w:eastAsia="宋体" w:hAnsi="Consolas" w:cs="宋体"/>
+          <w:color w:val="D4D4D4"/>
+          <w:kern w:val="0"/>
+          <w:szCs w:val="21"/>
+        </w:rPr>
+        <w:t xml:space="preserve">ax1.pie(sizes, </w:t>
       </w:r>
       <w:r>
         <w:rPr>
@@ -13463,17 +12870,7 @@
           <w:kern w:val="0"/>
           <w:szCs w:val="21"/>
         </w:rPr>
-        <w:t>'equal</w:t>
-      </w:r>
-      <w:proofErr w:type="gramStart"/>
-      <w:r>
-        <w:rPr>
-          <w:rFonts w:ascii="Consolas" w:eastAsia="宋体" w:hAnsi="Consolas" w:cs="宋体"/>
-          <w:color w:val="CE9178"/>
-          <w:kern w:val="0"/>
-          <w:szCs w:val="21"/>
-        </w:rPr>
-        <w:t>'</w:t>
+        <w:t>'equal'</w:t>
       </w:r>
       <w:r>
         <w:rPr>
@@ -13491,17 +12888,7 @@
           <w:kern w:val="0"/>
           <w:szCs w:val="21"/>
         </w:rPr>
-        <w:t>#</w:t>
-      </w:r>
-      <w:proofErr w:type="gramEnd"/>
-      <w:r>
-        <w:rPr>
-          <w:rFonts w:ascii="Consolas" w:eastAsia="宋体" w:hAnsi="Consolas" w:cs="宋体"/>
-          <w:color w:val="6A9955"/>
-          <w:kern w:val="0"/>
-          <w:szCs w:val="21"/>
-        </w:rPr>
-        <w:t xml:space="preserve"> Equal aspect ratio ensures that pie is drawn as a circle.</w:t>
+        <w:t># Equal aspect ratio ensures that pie is drawn as a circle.</w:t>
       </w:r>
     </w:p>
     <w:p>
@@ -13518,7 +12905,6 @@
         </w:rPr>
       </w:pPr>
       <w:proofErr w:type="spellStart"/>
-      <w:proofErr w:type="gramStart"/>
       <w:r>
         <w:rPr>
           <w:rFonts w:ascii="Consolas" w:eastAsia="宋体" w:hAnsi="Consolas" w:cs="宋体"/>
@@ -13529,7 +12915,6 @@
         <w:t>plt.title</w:t>
       </w:r>
       <w:proofErr w:type="spellEnd"/>
-      <w:proofErr w:type="gramEnd"/>
       <w:r>
         <w:rPr>
           <w:rFonts w:ascii="Consolas" w:eastAsia="宋体" w:hAnsi="Consolas" w:cs="宋体"/>
@@ -13565,14 +12950,13 @@
         <w:spacing w:line="285" w:lineRule="atLeast"/>
         <w:jc w:val="left"/>
         <w:rPr>
-          <w:rFonts w:ascii="Consolas" w:eastAsia="宋体" w:hAnsi="Consolas" w:cs="宋体" w:hint="eastAsia"/>
+          <w:rFonts w:ascii="Consolas" w:eastAsia="宋体" w:hAnsi="Consolas" w:cs="宋体"/>
           <w:color w:val="D4D4D4"/>
           <w:kern w:val="0"/>
           <w:szCs w:val="21"/>
         </w:rPr>
       </w:pPr>
       <w:proofErr w:type="spellStart"/>
-      <w:proofErr w:type="gramStart"/>
       <w:r>
         <w:rPr>
           <w:rFonts w:ascii="Consolas" w:eastAsia="宋体" w:hAnsi="Consolas" w:cs="宋体"/>
@@ -13583,7 +12967,6 @@
         <w:t>plt.show</w:t>
       </w:r>
       <w:proofErr w:type="spellEnd"/>
-      <w:proofErr w:type="gramEnd"/>
       <w:r>
         <w:rPr>
           <w:rFonts w:ascii="Consolas" w:eastAsia="宋体" w:hAnsi="Consolas" w:cs="宋体"/>
@@ -13618,7 +13001,7 @@
         </w:tabs>
         <w:jc w:val="left"/>
         <w:rPr>
-          <w:rFonts w:ascii="inherit" w:eastAsia="宋体" w:hAnsi="inherit" w:cs="宋体"/>
+          <w:rFonts w:ascii="inherit" w:eastAsia="宋体" w:hAnsi="inherit" w:cs="宋体" w:hint="eastAsia"/>
           <w:color w:val="212121"/>
           <w:kern w:val="0"/>
           <w:sz w:val="24"/>
@@ -13690,7 +13073,7 @@
         </w:tabs>
         <w:jc w:val="left"/>
         <w:rPr>
-          <w:rFonts w:ascii="inherit" w:eastAsia="宋体" w:hAnsi="inherit" w:cs="宋体"/>
+          <w:rFonts w:ascii="inherit" w:eastAsia="宋体" w:hAnsi="inherit" w:cs="宋体" w:hint="eastAsia"/>
           <w:color w:val="212121"/>
           <w:kern w:val="0"/>
           <w:sz w:val="24"/>
@@ -14452,6 +13835,7 @@
   <w:style w:type="character" w:default="1" w:styleId="a0">
     <w:name w:val="Default Paragraph Font"/>
     <w:uiPriority w:val="1"/>
+    <w:semiHidden/>
     <w:unhideWhenUsed/>
   </w:style>
   <w:style w:type="table" w:default="1" w:styleId="a1">

</xml_diff>